<commit_message>
Ajustes no documento de Arquitetura.
</commit_message>
<xml_diff>
--- a/doc/01.Documento de Arquitetura.docx
+++ b/doc/01.Documento de Arquitetura.docx
@@ -185,12 +185,7 @@
         <w:t xml:space="preserve">Além desses, existem outras vantagens em utilizar JPA. </w:t>
       </w:r>
       <w:r>
-        <w:t>A JPA atende perfeitamente as necessidades desse projeto, por isso d</w:t>
-      </w:r>
-      <w:bookmarkStart w:id="0" w:name="_GoBack"/>
-      <w:bookmarkEnd w:id="0"/>
-      <w:r>
-        <w:t xml:space="preserve">a sua escolha. </w:t>
+        <w:t xml:space="preserve">A JPA atende perfeitamente as necessidades desse projeto, por isso da sua escolha. </w:t>
       </w:r>
     </w:p>
     <w:p>
@@ -206,13 +201,8 @@
     </w:p>
     <w:p>
       <w:r>
-        <w:t xml:space="preserve">O Spring MVC é um framework que encapsula a API de </w:t>
-      </w:r>
-      <w:proofErr w:type="spellStart"/>
-      <w:r>
-        <w:t>Servlet</w:t>
-      </w:r>
-      <w:proofErr w:type="spellEnd"/>
+        <w:t>O Spring MVC é um framework que encapsula a API de Servlet</w:t>
+      </w:r>
       <w:r>
         <w:t xml:space="preserve"> em uma camada de abstração garantindo ao programador um ganho considerável de produtividade. </w:t>
       </w:r>
@@ -222,21 +212,23 @@
       <w:r>
         <w:t xml:space="preserve"> é um framework </w:t>
       </w:r>
-      <w:proofErr w:type="spellStart"/>
-      <w:r>
-        <w:t>action</w:t>
-      </w:r>
-      <w:proofErr w:type="spellEnd"/>
-      <w:r>
-        <w:t xml:space="preserve">-base o que garante melhor </w:t>
-      </w:r>
-      <w:proofErr w:type="gramStart"/>
-      <w:r>
-        <w:t>performance</w:t>
-      </w:r>
-      <w:proofErr w:type="gramEnd"/>
-      <w:r>
-        <w:t xml:space="preserve"> do lado do servidor, quando comparado a frameworks componente-base, como o JSF por exemplo. </w:t>
+      <w:r>
+        <w:rPr>
+          <w:i/>
+        </w:rPr>
+        <w:t>action-base</w:t>
+      </w:r>
+      <w:r>
+        <w:t xml:space="preserve"> o que garante melhor performance do lado do servidor, quando comparado a frameworks </w:t>
+      </w:r>
+      <w:r>
+        <w:rPr>
+          <w:i/>
+        </w:rPr>
+        <w:t>componente-base</w:t>
+      </w:r>
+      <w:r>
+        <w:t xml:space="preserve">, como o JSF por exemplo. </w:t>
       </w:r>
     </w:p>
     <w:p>
@@ -263,84 +255,34 @@
       </w:r>
     </w:p>
     <w:p>
-      <w:proofErr w:type="spellStart"/>
-      <w:proofErr w:type="gramStart"/>
-      <w:r>
-        <w:t>JavaServer</w:t>
-      </w:r>
-      <w:proofErr w:type="spellEnd"/>
-      <w:proofErr w:type="gramEnd"/>
-      <w:r>
-        <w:t xml:space="preserve"> </w:t>
-      </w:r>
-      <w:proofErr w:type="spellStart"/>
-      <w:r>
-        <w:t>Pages</w:t>
-      </w:r>
-      <w:proofErr w:type="spellEnd"/>
-      <w:r>
-        <w:t xml:space="preserve"> (JSP) é uma tecnologia que ajuda os desenvolvedores de software a criarem páginas web geradas dinamicamente baseadas em HTML, XML ou outros tipos de documentos. Lançada em 1999 pela Sun Microsystems, JSP é similar ao PHP, mas usa a linguagem de programação Java.</w:t>
-      </w:r>
-    </w:p>
-    <w:p>
-      <w:r>
-        <w:t xml:space="preserve">A JSTL é a API que encapsulou em </w:t>
-      </w:r>
-      <w:proofErr w:type="spellStart"/>
-      <w:r>
-        <w:t>tags</w:t>
-      </w:r>
-      <w:proofErr w:type="spellEnd"/>
-      <w:r>
-        <w:t xml:space="preserve"> simples toda a funcionalidade que diversas páginas Web precisam, como controle de laços (</w:t>
-      </w:r>
-      <w:proofErr w:type="spellStart"/>
-      <w:r>
-        <w:t>fors</w:t>
-      </w:r>
-      <w:proofErr w:type="spellEnd"/>
-      <w:r>
-        <w:t xml:space="preserve">), controle de fluxo do tipo </w:t>
-      </w:r>
-      <w:proofErr w:type="spellStart"/>
-      <w:proofErr w:type="gramStart"/>
-      <w:r>
-        <w:t>if</w:t>
-      </w:r>
-      <w:proofErr w:type="spellEnd"/>
-      <w:proofErr w:type="gramEnd"/>
-      <w:r>
-        <w:t xml:space="preserve"> </w:t>
-      </w:r>
-      <w:proofErr w:type="spellStart"/>
+      <w:r>
+        <w:t>JavaServer Pages (JSP) é uma tecnologia que ajuda os desenvolvedores de software a criarem páginas web geradas dinamicamente baseadas em HTML, XML ou outros tipos de documentos. Lançada em 1999 pela Sun Microsystems, JSP é similar ao PHP, mas usa a linguagem de programação Java.</w:t>
+      </w:r>
+    </w:p>
+    <w:p>
+      <w:r>
+        <w:t>A JSTL é a API que encapsulou em tags simples toda a funcionalidade que diversas páginas Web precisam, como controle de laços (</w:t>
+      </w:r>
+      <w:r>
+        <w:t>fors), controle de fluxo (if-</w:t>
+      </w:r>
       <w:r>
         <w:t>else</w:t>
       </w:r>
-      <w:proofErr w:type="spellEnd"/>
+      <w:r>
+        <w:t>)</w:t>
+      </w:r>
       <w:r>
         <w:t>, manipulação de dados XML e a internacionalização de sua aplicação.</w:t>
       </w:r>
       <w:r>
-        <w:t xml:space="preserve"> Com a API JSTL, evitamos criar códigos blocos de código Java dentro das </w:t>
-      </w:r>
-      <w:proofErr w:type="spellStart"/>
-      <w:r>
-        <w:t>JSPs</w:t>
-      </w:r>
-      <w:proofErr w:type="spellEnd"/>
-      <w:r>
-        <w:t xml:space="preserve">, ou seja, essa API evita o uso de </w:t>
-      </w:r>
-      <w:proofErr w:type="spellStart"/>
+        <w:t xml:space="preserve"> Com a API JSTL, evitamos criar códigos blocos de código Java dentro das JSPs, ou seja, essa API evita o uso de </w:t>
+      </w:r>
       <w:r>
         <w:t>Scriptlet</w:t>
       </w:r>
       <w:r>
-        <w:t>s</w:t>
-      </w:r>
-      <w:proofErr w:type="spellEnd"/>
-      <w:r>
-        <w:t>.</w:t>
+        <w:t>s.</w:t>
       </w:r>
     </w:p>
     <w:p>
@@ -348,13 +290,8 @@
         <w:pStyle w:val="Ttulo2"/>
       </w:pPr>
       <w:r>
-        <w:t xml:space="preserve">Banco de Dados </w:t>
-      </w:r>
-      <w:proofErr w:type="gramStart"/>
-      <w:r>
-        <w:t>MySQL</w:t>
-      </w:r>
-      <w:proofErr w:type="gramEnd"/>
+        <w:t>Banco de Dados MySQL</w:t>
+      </w:r>
     </w:p>
     <w:p>
       <w:r>
@@ -369,15 +306,7 @@
     </w:p>
     <w:p>
       <w:r>
-        <w:t xml:space="preserve">Abaixo destacamos os principais motivos para a escolha do banco de dado </w:t>
-      </w:r>
-      <w:proofErr w:type="gramStart"/>
-      <w:r>
-        <w:t>MySQL</w:t>
-      </w:r>
-      <w:proofErr w:type="gramEnd"/>
-      <w:r>
-        <w:t xml:space="preserve"> neste projeto:</w:t>
+        <w:t>Abaixo destacamos os principais motivos para a escolha do banco de dado MySQL neste projeto:</w:t>
       </w:r>
     </w:p>
     <w:p>
@@ -395,45 +324,16 @@
         <w:rPr>
           <w:b/>
         </w:rPr>
-        <w:t xml:space="preserve">O </w:t>
-      </w:r>
-      <w:proofErr w:type="gramStart"/>
-      <w:r>
-        <w:rPr>
-          <w:b/>
-        </w:rPr>
-        <w:t>MySQL</w:t>
-      </w:r>
-      <w:proofErr w:type="gramEnd"/>
-      <w:r>
-        <w:rPr>
-          <w:b/>
-        </w:rPr>
-        <w:t xml:space="preserve"> e o </w:t>
-      </w:r>
-      <w:proofErr w:type="spellStart"/>
-      <w:r>
-        <w:rPr>
-          <w:b/>
-        </w:rPr>
-        <w:t>SaaS</w:t>
-      </w:r>
-      <w:proofErr w:type="spellEnd"/>
+        <w:t>O MySQL e o SaaS</w:t>
+      </w:r>
     </w:p>
     <w:p>
       <w:pPr>
         <w:pStyle w:val="PargrafodaLista"/>
       </w:pPr>
       <w:r>
-        <w:t xml:space="preserve">O </w:t>
-      </w:r>
-      <w:proofErr w:type="spellStart"/>
-      <w:proofErr w:type="gramStart"/>
-      <w:r>
-        <w:t>SaaS</w:t>
-      </w:r>
-      <w:proofErr w:type="spellEnd"/>
-      <w:proofErr w:type="gramEnd"/>
+        <w:t>O SaaS</w:t>
+      </w:r>
       <w:r>
         <w:t xml:space="preserve"> (</w:t>
       </w:r>
@@ -466,13 +366,8 @@
       <w:r>
         <w:t xml:space="preserve">o </w:t>
       </w:r>
-      <w:proofErr w:type="gramStart"/>
-      <w:r>
-        <w:t>MySQL</w:t>
-      </w:r>
-      <w:proofErr w:type="gramEnd"/>
-      <w:r>
-        <w:t xml:space="preserve">  </w:t>
+      <w:r>
+        <w:t xml:space="preserve">MySQL  </w:t>
       </w:r>
       <w:r>
         <w:t xml:space="preserve">como opção de banco de dados, </w:t>
@@ -508,47 +403,21 @@
         <w:rPr>
           <w:b/>
         </w:rPr>
-        <w:t xml:space="preserve">Desenvolvimento e Tempo de </w:t>
-      </w:r>
-      <w:proofErr w:type="gramStart"/>
-      <w:r>
-        <w:rPr>
-          <w:b/>
-        </w:rPr>
-        <w:t>Lançamento no Mercado Mais Rápidos</w:t>
-      </w:r>
-      <w:proofErr w:type="gramEnd"/>
+        <w:t>Desenvolvimento e Tempo de Lançamento no Mercado Mais Rápidos</w:t>
+      </w:r>
     </w:p>
     <w:p>
       <w:pPr>
         <w:pStyle w:val="PargrafodaLista"/>
       </w:pPr>
       <w:r>
-        <w:t xml:space="preserve">A facilidade de uso do </w:t>
-      </w:r>
-      <w:proofErr w:type="gramStart"/>
-      <w:r>
-        <w:t>MySQL</w:t>
-      </w:r>
-      <w:proofErr w:type="gramEnd"/>
-      <w:r>
-        <w:t xml:space="preserve"> tem sido uma meta desde sua concepção e um dos principais fatores de sua adoção e popularidade. Existem poucos desenvolvedores que ainda não estão familiarizados com o </w:t>
-      </w:r>
-      <w:proofErr w:type="gramStart"/>
-      <w:r>
-        <w:t>MySQL</w:t>
-      </w:r>
-      <w:proofErr w:type="gramEnd"/>
-      <w:r>
-        <w:t xml:space="preserve">. Os desenvolvedores podem ganhar velocidade usando a documentação de qualidade do </w:t>
-      </w:r>
-      <w:proofErr w:type="gramStart"/>
-      <w:r>
-        <w:t>MySQL</w:t>
-      </w:r>
-      <w:proofErr w:type="gramEnd"/>
-      <w:r>
-        <w:t xml:space="preserve"> e os fóruns de usuários ativos, além do Suporte por Consultoria do MySQL.</w:t>
+        <w:t>A facilidade de uso do MySQL tem sido uma meta desde sua concepção</w:t>
+      </w:r>
+      <w:r>
+        <w:t>, esse é</w:t>
+      </w:r>
+      <w:r>
+        <w:t xml:space="preserve"> um dos principais fatores de sua adoção e popularidade. Existem poucos desenvolvedores que ainda não estão familiarizados com o MySQL. Os desenvolvedores podem ganhar velocidade usando a documentação de qualidade do MySQL e os fóruns de usuários ativos, além do Suporte por Consultoria do MySQL.</w:t>
       </w:r>
     </w:p>
     <w:p>
@@ -574,39 +443,13 @@
         <w:pStyle w:val="PargrafodaLista"/>
       </w:pPr>
       <w:r>
-        <w:t xml:space="preserve">O </w:t>
-      </w:r>
-      <w:proofErr w:type="gramStart"/>
-      <w:r>
-        <w:t>MySQL</w:t>
-      </w:r>
-      <w:proofErr w:type="gramEnd"/>
-      <w:r>
-        <w:t xml:space="preserve"> é reconhecido por sua capacidade de ser executado e dimensionado horizontalmente em todo o hardware. Isso o tornou o banco de dados preferencial para os aplicativos mais exigentes e das maiores empresas na Web, incluindo o </w:t>
-      </w:r>
-      <w:proofErr w:type="spellStart"/>
-      <w:r>
-        <w:t>Facebook</w:t>
-      </w:r>
-      <w:proofErr w:type="spellEnd"/>
-      <w:r>
-        <w:t xml:space="preserve">, que tem milhares de servidores </w:t>
-      </w:r>
-      <w:proofErr w:type="gramStart"/>
-      <w:r>
-        <w:t>MySQL</w:t>
-      </w:r>
-      <w:proofErr w:type="gramEnd"/>
-      <w:r>
-        <w:t xml:space="preserve"> e escalou o MySQL para gerenciar mais de 1 bilhão de usuários ativos.</w:t>
+        <w:t>O MySQL é reconhecido por sua capacidade de ser executado e dimensionado horizontalmente em todo o hardware. Isso o tornou o banco de dados preferencial para os aplicativos mais exigentes e das maiores empresas na Web, incluindo o Facebook, que tem milhares de servidores MySQL e escalou o MySQL para gerenciar mais de 1 bilhão de usuários ativos.</w:t>
       </w:r>
     </w:p>
     <w:p>
       <w:pPr>
         <w:pStyle w:val="Ttulo2"/>
       </w:pPr>
-      <w:proofErr w:type="spellStart"/>
-      <w:proofErr w:type="gramStart"/>
       <w:r>
         <w:t>J</w:t>
       </w:r>
@@ -616,40 +459,10 @@
       <w:r>
         <w:t>eports</w:t>
       </w:r>
-      <w:proofErr w:type="spellEnd"/>
-      <w:proofErr w:type="gramEnd"/>
-    </w:p>
-    <w:p>
-      <w:r>
-        <w:t xml:space="preserve">O </w:t>
-      </w:r>
-      <w:proofErr w:type="spellStart"/>
-      <w:proofErr w:type="gramStart"/>
-      <w:r>
-        <w:t>JasperReports</w:t>
-      </w:r>
-      <w:proofErr w:type="spellEnd"/>
-      <w:proofErr w:type="gramEnd"/>
-      <w:r>
-        <w:t xml:space="preserve"> é um framework para a geração de relatórios em Java. É uma ferramenta totalmente open </w:t>
-      </w:r>
-      <w:proofErr w:type="spellStart"/>
-      <w:r>
-        <w:t>source</w:t>
-      </w:r>
-      <w:proofErr w:type="spellEnd"/>
-      <w:r>
-        <w:t xml:space="preserve"> e gratuita, e a mais utilizada com esse propósito atualmente. Entre as funcionalidades do </w:t>
-      </w:r>
-      <w:proofErr w:type="spellStart"/>
-      <w:proofErr w:type="gramStart"/>
-      <w:r>
-        <w:t>JasperReports</w:t>
-      </w:r>
-      <w:proofErr w:type="spellEnd"/>
-      <w:proofErr w:type="gramEnd"/>
-      <w:r>
-        <w:t xml:space="preserve"> podemos destacar:</w:t>
+    </w:p>
+    <w:p>
+      <w:r>
+        <w:t>O JasperReports é um framework para a geração de relatórios em Java. É uma ferramenta totalmente open source e gratuita, e a mais utilizada com esse propósito atualmente. Entre as funcionalidades do JasperReports podemos destacar:</w:t>
       </w:r>
     </w:p>
     <w:p>
@@ -673,15 +486,7 @@
         </w:numPr>
       </w:pPr>
       <w:r>
-        <w:t xml:space="preserve">Aceita diversas formas de entrada de dados, tais como um arquivo XML ou CSV, conexão com o banco de dados, uma sessão do </w:t>
-      </w:r>
-      <w:proofErr w:type="spellStart"/>
-      <w:r>
-        <w:t>Hibernate</w:t>
-      </w:r>
-      <w:proofErr w:type="spellEnd"/>
-      <w:r>
-        <w:t>, uma coleção de objetos em memória, etc.</w:t>
+        <w:t>Aceita diversas formas de entrada de dados, tais como um arquivo XML ou CSV, conexão com o banco de dados, uma sessão do Hibernate, uma coleção de objetos em memória, etc.</w:t>
       </w:r>
     </w:p>
     <w:p>
@@ -698,18 +503,260 @@
       </w:r>
     </w:p>
     <w:p>
+      <w:pPr>
+        <w:pStyle w:val="Ttulo2"/>
+      </w:pPr>
+      <w:r>
+        <w:t>L</w:t>
+      </w:r>
+      <w:r>
+        <w:t>og4J</w:t>
+      </w:r>
+    </w:p>
+    <w:p>
+      <w:r>
+        <w:t>API</w:t>
+      </w:r>
+      <w:r>
+        <w:t>s</w:t>
+      </w:r>
+      <w:r>
+        <w:t xml:space="preserve"> de Logging</w:t>
+      </w:r>
+      <w:r>
+        <w:t xml:space="preserve"> servem para controlar </w:t>
+      </w:r>
+      <w:r>
+        <w:t>o fluxo de execução d</w:t>
+      </w:r>
+      <w:r>
+        <w:t>a nossa aplicação, ou seja, controlar eventuais exceções que possam ocorrer e essas informações</w:t>
+      </w:r>
+      <w:r>
+        <w:t xml:space="preserve"> pode</w:t>
+      </w:r>
+      <w:r>
+        <w:t>m</w:t>
+      </w:r>
+      <w:r>
+        <w:t xml:space="preserve"> ser persistid</w:t>
+      </w:r>
+      <w:r>
+        <w:t>as</w:t>
+      </w:r>
+      <w:r>
+        <w:t xml:space="preserve"> em algum lugar (arquivos, BD etc</w:t>
+      </w:r>
+      <w:r>
+        <w:t>.</w:t>
+      </w:r>
+      <w:r>
+        <w:t>) e ainda podemos controlar o nível de informações que queremos ver (desde bem detalhadas a ver apenas os erros que acontecem).</w:t>
+      </w:r>
+      <w:r>
+        <w:t xml:space="preserve"> </w:t>
+      </w:r>
+      <w:r>
+        <w:t>Há várias bibliotecas de logging no mercado. O log4j da Apache é o mais conhecido</w:t>
+      </w:r>
+      <w:r>
+        <w:t xml:space="preserve"> e o mais usado no mercado hoje</w:t>
+      </w:r>
+      <w:r>
+        <w:t xml:space="preserve">. </w:t>
+      </w:r>
+    </w:p>
+    <w:p>
+      <w:pPr>
+        <w:pStyle w:val="Ttulo1"/>
+      </w:pPr>
+      <w:r>
+        <w:t xml:space="preserve">Ferramentas </w:t>
+      </w:r>
+    </w:p>
+    <w:p>
+      <w:r>
+        <w:t>Essa sessão apresenta as ferramentas utilizadas no projeto e a sua importância.</w:t>
+      </w:r>
+    </w:p>
+    <w:p>
+      <w:pPr>
+        <w:pStyle w:val="Ttulo2"/>
+      </w:pPr>
+      <w:r>
+        <w:t>SQL Yog</w:t>
+      </w:r>
+    </w:p>
+    <w:p>
+      <w:r>
+        <w:t>SQLyog é um programa desenvolvido pela WEByog Enterprise que possibilita a edição de bancos de dados Mysql, que baseados na linguagem SQL. Utilizado na criação, edição, sincronização de banco de dados internos e em servidores.</w:t>
+      </w:r>
+      <w:r>
+        <w:t xml:space="preserve"> </w:t>
+      </w:r>
+    </w:p>
+    <w:p>
+      <w:pPr>
+        <w:pStyle w:val="Ttulo2"/>
+      </w:pPr>
+      <w:r>
+        <w:t xml:space="preserve">Eclipse </w:t>
+      </w:r>
+    </w:p>
+    <w:p>
+      <w:r>
+        <w:t>IDE utilizada para programar</w:t>
+      </w:r>
+      <w:r>
+        <w:t xml:space="preserve"> na linguagem Java.</w:t>
+      </w:r>
+      <w:r>
+        <w:t xml:space="preserve"> É a IDE Java mais popular</w:t>
+      </w:r>
+      <w:r>
+        <w:t xml:space="preserve"> atualmente</w:t>
+      </w:r>
+      <w:r>
+        <w:t xml:space="preserve">. </w:t>
+      </w:r>
+    </w:p>
+    <w:p>
+      <w:pPr>
+        <w:pStyle w:val="Ttulo2"/>
+      </w:pPr>
+      <w:r>
+        <w:t>GitHub</w:t>
+      </w:r>
+    </w:p>
+    <w:p>
+      <w:r>
+        <w:t>GitHub é um Serviço de Web Hosting Compartilhado para projetos que usam o controle de versionamento Git.</w:t>
+      </w:r>
+      <w:r>
+        <w:t xml:space="preserve"> Além de versionar código fonte, também possui ferramentas de gerenciamento e acompanhamento de projetos de software como controle de issues, </w:t>
+      </w:r>
+      <w:r>
+        <w:t>pulls</w:t>
+      </w:r>
+      <w:r>
+        <w:t xml:space="preserve"> requests, etc</w:t>
+      </w:r>
+      <w:r>
+        <w:t>.</w:t>
+      </w:r>
+    </w:p>
+    <w:p>
+      <w:pPr>
+        <w:pStyle w:val="Ttulo2"/>
+      </w:pPr>
+      <w:r>
+        <w:t>J</w:t>
+      </w:r>
+      <w:r>
+        <w:t>aspersoft studio</w:t>
+      </w:r>
+    </w:p>
+    <w:p>
+      <w:r>
+        <w:t>É</w:t>
+      </w:r>
+      <w:r>
+        <w:t xml:space="preserve"> o novo gerador de relatório baseado em Eclipse para JasperReports e JasperReports Server. É uma reescrita completa do iReport Designer, disponível como Eclipse plugin, e como um aplicativo independente.</w:t>
+      </w:r>
+      <w:r>
+        <w:t xml:space="preserve"> Será utilizado para fazer o design (layout) do</w:t>
+      </w:r>
+      <w:r>
+        <w:t>s</w:t>
+      </w:r>
+      <w:r>
+        <w:t xml:space="preserve"> </w:t>
+      </w:r>
+      <w:r>
+        <w:t>relatórios / arquivos pdf</w:t>
+      </w:r>
+      <w:r>
+        <w:t>.</w:t>
+      </w:r>
+    </w:p>
+    <w:p>
+      <w:pPr>
+        <w:pStyle w:val="Ttulo1"/>
+      </w:pPr>
+      <w:r>
+        <w:t>Padrões de Projetos</w:t>
+      </w:r>
+      <w:r>
+        <w:t xml:space="preserve"> e Boas Práticas</w:t>
+      </w:r>
+    </w:p>
+    <w:p>
+      <w:r>
+        <w:t>Design Patterns (Padrões de Projetos) são elementos da programação orientada a objetos pelo(s) qual(is) nos permite abstrair de maneira mais eficiente e eficaz a recuperação de dados através de uma simples codificação própria para cada elemento de um Design Pattern.</w:t>
+      </w:r>
+    </w:p>
+    <w:p>
+      <w:r>
+        <w:t>Padrõ</w:t>
+      </w:r>
+      <w:r>
+        <w:t>es de Projetos são soluções pre</w:t>
+      </w:r>
+      <w:r>
+        <w:t xml:space="preserve">definidas </w:t>
+      </w:r>
+      <w:r>
+        <w:t>para problemas recorrentes no desenvolvimento de software.</w:t>
+      </w:r>
+      <w:r>
+        <w:t xml:space="preserve"> </w:t>
+      </w:r>
+    </w:p>
+    <w:p>
+      <w:pPr>
+        <w:pStyle w:val="Ttulo2"/>
+      </w:pPr>
+      <w:r>
+        <w:t>DAO</w:t>
+      </w:r>
+    </w:p>
+    <w:p>
       <w:r>
         <w:t xml:space="preserve">O </w:t>
       </w:r>
-      <w:proofErr w:type="spellStart"/>
-      <w:proofErr w:type="gramStart"/>
-      <w:r>
-        <w:t>JasperReports</w:t>
-      </w:r>
-      <w:proofErr w:type="spellEnd"/>
-      <w:proofErr w:type="gramEnd"/>
-      <w:r>
-        <w:t xml:space="preserve"> será utilizado para a criação do certificado, que será um PDF gerado pela aplicação e será disponibilizado para download. </w:t>
+      <w:r>
+        <w:t>DAO</w:t>
+      </w:r>
+      <w:r>
+        <w:t xml:space="preserve"> (</w:t>
+      </w:r>
+      <w:r>
+        <w:t>Data Access Object</w:t>
+      </w:r>
+      <w:r>
+        <w:t xml:space="preserve"> ou </w:t>
+      </w:r>
+      <w:r>
+        <w:t>Objeto de acesso a dados</w:t>
+      </w:r>
+      <w:r>
+        <w:t>)</w:t>
+      </w:r>
+      <w:r>
+        <w:t xml:space="preserve"> </w:t>
+      </w:r>
+      <w:r>
+        <w:t xml:space="preserve">é </w:t>
+      </w:r>
+      <w:r>
+        <w:t xml:space="preserve">um dos padrões de projeto mais utilizados no desenvolvimento de aplicações de softwares e tem como finalidade separar as regras de acesso a banco de dados das regras de negócios e de interface com usuário ou </w:t>
+      </w:r>
+      <w:r>
+        <w:lastRenderedPageBreak/>
+        <w:t>qualquer outro tipo de classe que não tenha relevância alguma com as ações de persistência.</w:t>
+      </w:r>
+      <w:r>
+        <w:t xml:space="preserve"> Ou seja, tudo o que estiver relacionado ao acesso ao banco será isolado no DAO.</w:t>
       </w:r>
     </w:p>
     <w:p>
@@ -717,389 +764,41 @@
         <w:pStyle w:val="Ttulo2"/>
       </w:pPr>
       <w:r>
-        <w:t>L</w:t>
-      </w:r>
-      <w:r>
-        <w:t>og4J</w:t>
-      </w:r>
-    </w:p>
-    <w:p>
-      <w:proofErr w:type="spellStart"/>
-      <w:r>
-        <w:t>API</w:t>
-      </w:r>
-      <w:r>
-        <w:t>s</w:t>
-      </w:r>
-      <w:proofErr w:type="spellEnd"/>
-      <w:r>
-        <w:t xml:space="preserve"> de </w:t>
-      </w:r>
-      <w:proofErr w:type="spellStart"/>
-      <w:r>
-        <w:t>Logging</w:t>
-      </w:r>
-      <w:proofErr w:type="spellEnd"/>
-      <w:r>
-        <w:t xml:space="preserve"> servem para controlar </w:t>
-      </w:r>
-      <w:r>
-        <w:t>o fluxo de execução d</w:t>
-      </w:r>
-      <w:r>
-        <w:t>a nossa aplicação, ou seja, controlar eventuais exceções que possam ocorrer e essas informações</w:t>
-      </w:r>
-      <w:r>
-        <w:t xml:space="preserve"> pode</w:t>
-      </w:r>
-      <w:r>
-        <w:t>m</w:t>
-      </w:r>
-      <w:r>
-        <w:t xml:space="preserve"> ser persistid</w:t>
-      </w:r>
-      <w:r>
-        <w:t>as</w:t>
-      </w:r>
-      <w:r>
-        <w:t xml:space="preserve"> em algum lugar (arquivos, BD </w:t>
-      </w:r>
-      <w:proofErr w:type="spellStart"/>
-      <w:r>
-        <w:t>etc</w:t>
-      </w:r>
-      <w:proofErr w:type="spellEnd"/>
-      <w:r>
-        <w:t>) e ainda podemos controlar o nível de informações que queremos ver (desde bem detalhadas a ver apenas os erros que acontecem).</w:t>
+        <w:t>S</w:t>
+      </w:r>
+      <w:r>
+        <w:t>ingleton</w:t>
+      </w:r>
+    </w:p>
+    <w:p>
+      <w:r>
+        <w:t xml:space="preserve">A ideia </w:t>
+      </w:r>
+      <w:r>
+        <w:t xml:space="preserve">desse padrão </w:t>
+      </w:r>
+      <w:r>
+        <w:t>é</w:t>
       </w:r>
       <w:r>
         <w:t xml:space="preserve"> </w:t>
       </w:r>
       <w:r>
-        <w:t xml:space="preserve">Há várias bibliotecas de </w:t>
-      </w:r>
-      <w:proofErr w:type="spellStart"/>
-      <w:r>
-        <w:t>logging</w:t>
-      </w:r>
-      <w:proofErr w:type="spellEnd"/>
-      <w:r>
-        <w:t xml:space="preserve"> no mercado. O log4j da Apache é o mais conhecido e o mais usado no mercado hoje. Vamos usá-lo também. </w:t>
-      </w:r>
-    </w:p>
-    <w:p>
-      <w:pPr>
-        <w:pStyle w:val="Ttulo1"/>
-      </w:pPr>
-      <w:r>
-        <w:t xml:space="preserve">Ferramentas </w:t>
-      </w:r>
-    </w:p>
-    <w:p>
-      <w:r>
-        <w:t>Essa sessão apresenta as ferramentas utilizadas no projeto e a sua importância.</w:t>
-      </w:r>
-    </w:p>
-    <w:p>
-      <w:pPr>
-        <w:pStyle w:val="Ttulo2"/>
-      </w:pPr>
-      <w:r>
-        <w:t>SQL Yog</w:t>
-      </w:r>
-    </w:p>
-    <w:p>
-      <w:proofErr w:type="spellStart"/>
-      <w:proofErr w:type="gramStart"/>
-      <w:r>
-        <w:t>SQLyog</w:t>
-      </w:r>
-      <w:proofErr w:type="spellEnd"/>
-      <w:proofErr w:type="gramEnd"/>
-      <w:r>
-        <w:t xml:space="preserve"> é um programa desenvolvido pela </w:t>
-      </w:r>
-      <w:proofErr w:type="spellStart"/>
-      <w:r>
-        <w:t>WEByog</w:t>
-      </w:r>
-      <w:proofErr w:type="spellEnd"/>
-      <w:r>
-        <w:t xml:space="preserve"> Enterprise que possibilita a edição de bancos de dados </w:t>
-      </w:r>
-      <w:proofErr w:type="spellStart"/>
-      <w:r>
-        <w:t>Mysql</w:t>
-      </w:r>
-      <w:proofErr w:type="spellEnd"/>
-      <w:r>
-        <w:t>, que baseados na linguagem SQL. Utilizado na criação, edição, sincronização de banco de dados internos e em servidores.</w:t>
+        <w:t>que tenhamos uma classe-objeto capaz de ser instanciada</w:t>
       </w:r>
       <w:r>
         <w:t xml:space="preserve"> </w:t>
       </w:r>
-    </w:p>
-    <w:p>
-      <w:pPr>
-        <w:pStyle w:val="Ttulo2"/>
-      </w:pPr>
-      <w:r>
-        <w:t xml:space="preserve">Eclipse </w:t>
-      </w:r>
-    </w:p>
-    <w:p>
-      <w:proofErr w:type="gramStart"/>
-      <w:r>
-        <w:t>IDE utilizada</w:t>
-      </w:r>
-      <w:proofErr w:type="gramEnd"/>
-      <w:r>
-        <w:t xml:space="preserve"> para programarmos na linguagem de programação Java.</w:t>
-      </w:r>
-      <w:r>
-        <w:t xml:space="preserve"> É a IDE Java mais popular. </w:t>
-      </w:r>
-    </w:p>
-    <w:p>
-      <w:pPr>
-        <w:pStyle w:val="Ttulo2"/>
-      </w:pPr>
-      <w:proofErr w:type="spellStart"/>
-      <w:proofErr w:type="gramStart"/>
-      <w:r>
-        <w:t>GitHub</w:t>
-      </w:r>
-      <w:proofErr w:type="spellEnd"/>
-      <w:proofErr w:type="gramEnd"/>
-    </w:p>
-    <w:p>
-      <w:proofErr w:type="spellStart"/>
-      <w:proofErr w:type="gramStart"/>
-      <w:r>
-        <w:t>GitHub</w:t>
-      </w:r>
-      <w:proofErr w:type="spellEnd"/>
-      <w:proofErr w:type="gramEnd"/>
-      <w:r>
-        <w:t xml:space="preserve"> é um Serviço de Web </w:t>
-      </w:r>
-      <w:proofErr w:type="spellStart"/>
-      <w:r>
-        <w:t>Hosting</w:t>
-      </w:r>
-      <w:proofErr w:type="spellEnd"/>
-      <w:r>
-        <w:t xml:space="preserve"> Compartilhado para projetos que usam o controle de versionamento </w:t>
-      </w:r>
-      <w:proofErr w:type="spellStart"/>
-      <w:r>
-        <w:t>Git</w:t>
-      </w:r>
-      <w:proofErr w:type="spellEnd"/>
-      <w:r>
-        <w:t>.</w:t>
-      </w:r>
-      <w:r>
-        <w:t xml:space="preserve"> Além de </w:t>
-      </w:r>
-      <w:proofErr w:type="spellStart"/>
-      <w:r>
-        <w:t>versionar</w:t>
-      </w:r>
-      <w:proofErr w:type="spellEnd"/>
-      <w:r>
-        <w:t xml:space="preserve"> código fonte, também possui ferramentas de gerenciamento e acompanhamento de projetos de software como controle de </w:t>
-      </w:r>
-      <w:proofErr w:type="spellStart"/>
-      <w:r>
-        <w:t>issues</w:t>
-      </w:r>
-      <w:proofErr w:type="spellEnd"/>
-      <w:r>
-        <w:t xml:space="preserve">, </w:t>
-      </w:r>
-      <w:proofErr w:type="spellStart"/>
-      <w:r>
-        <w:t>pulls</w:t>
-      </w:r>
-      <w:proofErr w:type="spellEnd"/>
-      <w:r>
-        <w:t xml:space="preserve"> </w:t>
-      </w:r>
-      <w:proofErr w:type="spellStart"/>
-      <w:r>
-        <w:t>requests</w:t>
-      </w:r>
-      <w:proofErr w:type="spellEnd"/>
-      <w:r>
-        <w:t>, etc</w:t>
-      </w:r>
-      <w:r>
-        <w:t>.</w:t>
-      </w:r>
-    </w:p>
-    <w:p>
-      <w:pPr>
-        <w:pStyle w:val="Ttulo2"/>
-      </w:pPr>
-      <w:proofErr w:type="spellStart"/>
-      <w:r>
-        <w:t>J</w:t>
-      </w:r>
-      <w:r>
-        <w:t>aspersoft</w:t>
-      </w:r>
-      <w:proofErr w:type="spellEnd"/>
-      <w:r>
-        <w:t xml:space="preserve"> </w:t>
-      </w:r>
-      <w:proofErr w:type="spellStart"/>
-      <w:proofErr w:type="gramStart"/>
-      <w:r>
-        <w:t>studio</w:t>
-      </w:r>
-      <w:proofErr w:type="spellEnd"/>
-      <w:proofErr w:type="gramEnd"/>
-    </w:p>
-    <w:p>
-      <w:r>
-        <w:t>É</w:t>
-      </w:r>
-      <w:r>
-        <w:t xml:space="preserve"> o novo gerador de relatório baseado em Eclipse para </w:t>
-      </w:r>
-      <w:proofErr w:type="spellStart"/>
-      <w:proofErr w:type="gramStart"/>
-      <w:r>
-        <w:t>JasperReports</w:t>
-      </w:r>
-      <w:proofErr w:type="spellEnd"/>
-      <w:proofErr w:type="gramEnd"/>
-      <w:r>
-        <w:t xml:space="preserve"> e </w:t>
-      </w:r>
-      <w:proofErr w:type="spellStart"/>
-      <w:r>
-        <w:t>JasperReports</w:t>
-      </w:r>
-      <w:proofErr w:type="spellEnd"/>
-      <w:r>
-        <w:t xml:space="preserve"> Server. É uma reescrita completa do </w:t>
-      </w:r>
-      <w:proofErr w:type="spellStart"/>
-      <w:proofErr w:type="gramStart"/>
-      <w:r>
-        <w:t>iReport</w:t>
-      </w:r>
-      <w:proofErr w:type="spellEnd"/>
-      <w:proofErr w:type="gramEnd"/>
-      <w:r>
-        <w:t xml:space="preserve"> Designer, disponível como Eclipse plugin, e como um aplicativo independente.</w:t>
-      </w:r>
-      <w:r>
-        <w:t xml:space="preserve"> Será utilizado para fazer o design (layout) do certificado.</w:t>
-      </w:r>
-    </w:p>
-    <w:p>
-      <w:pPr>
-        <w:pStyle w:val="Ttulo2"/>
-      </w:pPr>
-      <w:proofErr w:type="spellStart"/>
-      <w:r>
-        <w:t>Trello</w:t>
-      </w:r>
-      <w:proofErr w:type="spellEnd"/>
-    </w:p>
-    <w:p>
-      <w:r>
-        <w:t xml:space="preserve">O </w:t>
-      </w:r>
-      <w:proofErr w:type="spellStart"/>
-      <w:r>
-        <w:t>Trello</w:t>
-      </w:r>
-      <w:proofErr w:type="spellEnd"/>
-      <w:r>
-        <w:t xml:space="preserve"> é um sistema de quadro virtual para gerenciamento de tarefas que segue o método "</w:t>
-      </w:r>
-      <w:proofErr w:type="spellStart"/>
-      <w:r>
-        <w:t>kanban</w:t>
-      </w:r>
-      <w:proofErr w:type="spellEnd"/>
-      <w:r>
-        <w:t>", muito usado</w:t>
-      </w:r>
-      <w:r>
-        <w:t xml:space="preserve"> em metodologias como </w:t>
-      </w:r>
-      <w:proofErr w:type="spellStart"/>
-      <w:r>
-        <w:t>Scrum</w:t>
-      </w:r>
-      <w:proofErr w:type="spellEnd"/>
-      <w:r>
-        <w:t xml:space="preserve">, XP, </w:t>
-      </w:r>
-      <w:proofErr w:type="spellStart"/>
-      <w:r>
-        <w:t>Kanban</w:t>
-      </w:r>
-      <w:proofErr w:type="spellEnd"/>
-      <w:r>
-        <w:t>, etc</w:t>
-      </w:r>
-      <w:r>
-        <w:t xml:space="preserve">. </w:t>
-      </w:r>
-    </w:p>
-    <w:p>
-      <w:r>
-        <w:t>E</w:t>
-      </w:r>
-      <w:r>
-        <w:t>ssa ferramenta</w:t>
-      </w:r>
-      <w:r>
-        <w:t xml:space="preserve"> permite a criação de diversos quadros, nos quais podemos criar quantas colunas </w:t>
-      </w:r>
-      <w:r>
-        <w:t>forem necessárias</w:t>
-      </w:r>
-      <w:r>
-        <w:t xml:space="preserve"> (lista)</w:t>
-      </w:r>
-      <w:r>
-        <w:t>.</w:t>
-      </w:r>
-      <w:r>
-        <w:t xml:space="preserve"> Dentro de cada lista podemos incluir cartões (atividades) onde ficar</w:t>
-      </w:r>
-      <w:r>
-        <w:t xml:space="preserve">ão diversos detalhes como </w:t>
-      </w:r>
-      <w:proofErr w:type="spellStart"/>
-      <w:r>
-        <w:t>checklist</w:t>
-      </w:r>
-      <w:proofErr w:type="spellEnd"/>
-      <w:r>
-        <w:t>,</w:t>
-      </w:r>
-      <w:r>
-        <w:t xml:space="preserve"> data de </w:t>
-      </w:r>
-      <w:r>
-        <w:t>entrega da atividade, anexos</w:t>
-      </w:r>
-      <w:r>
-        <w:t>, adiciona</w:t>
-      </w:r>
-      <w:r>
-        <w:t>r</w:t>
-      </w:r>
-      <w:r>
-        <w:t xml:space="preserve"> membros, comentários sobre o andamento da atividade, etc.</w:t>
+      <w:r>
+        <w:t>(criada em memória pronta para seu uso) uma única vez e com visibilidade e acessibilidade global dessa instância em um determinado escopo de projeto.</w:t>
+      </w:r>
+      <w:r>
+        <w:t xml:space="preserve"> Com isso evitamos que a aplicação crie diversas instancias da mesma entidade no sistema. </w:t>
+      </w:r>
+    </w:p>
+    <w:p>
+      <w:r>
+        <w:t>Veja abaixo exemplo de uma classe usando o padrão Singleton:</w:t>
       </w:r>
     </w:p>
     <w:p>
@@ -1111,12 +810,11 @@
           <w:noProof/>
           <w:lang w:eastAsia="pt-BR"/>
         </w:rPr>
-        <w:lastRenderedPageBreak/>
         <w:drawing>
-          <wp:inline distT="0" distB="0" distL="0" distR="0" wp14:anchorId="4890C8BD" wp14:editId="7571D4DF">
-            <wp:extent cx="2260121" cy="1925044"/>
-            <wp:effectExtent l="0" t="0" r="6985" b="0"/>
-            <wp:docPr id="4" name="Imagem 4"/>
+          <wp:inline distT="0" distB="0" distL="0" distR="0" wp14:anchorId="0C174E3E" wp14:editId="752160E2">
+            <wp:extent cx="5210175" cy="2771775"/>
+            <wp:effectExtent l="0" t="0" r="9525" b="9525"/>
+            <wp:docPr id="13" name="Imagem 13"/>
             <wp:cNvGraphicFramePr>
               <a:graphicFrameLocks xmlns:a="http://schemas.openxmlformats.org/drawingml/2006/main" noChangeAspect="1"/>
             </wp:cNvGraphicFramePr>
@@ -1127,27 +825,20 @@
                     <pic:cNvPr id="0" name=""/>
                     <pic:cNvPicPr/>
                   </pic:nvPicPr>
-                  <pic:blipFill rotWithShape="1">
+                  <pic:blipFill>
                     <a:blip r:embed="rId7"/>
-                    <a:srcRect l="8113"/>
-                    <a:stretch/>
+                    <a:stretch>
+                      <a:fillRect/>
+                    </a:stretch>
                   </pic:blipFill>
-                  <pic:spPr bwMode="auto">
+                  <pic:spPr>
                     <a:xfrm>
                       <a:off x="0" y="0"/>
-                      <a:ext cx="2257288" cy="1922631"/>
+                      <a:ext cx="5210175" cy="2771775"/>
                     </a:xfrm>
                     <a:prstGeom prst="rect">
                       <a:avLst/>
                     </a:prstGeom>
-                    <a:ln>
-                      <a:noFill/>
-                    </a:ln>
-                    <a:extLst>
-                      <a:ext uri="{53640926-AAD7-44D8-BBD7-CCE9431645EC}">
-                        <a14:shadowObscured xmlns:a14="http://schemas.microsoft.com/office/drawing/2010/main"/>
-                      </a:ext>
-                    </a:extLst>
                   </pic:spPr>
                 </pic:pic>
               </a:graphicData>
@@ -1158,90 +849,23 @@
     </w:p>
     <w:p>
       <w:r>
-        <w:t xml:space="preserve">Utilizaremos o </w:t>
-      </w:r>
-      <w:proofErr w:type="spellStart"/>
-      <w:r>
-        <w:t>trello</w:t>
-      </w:r>
-      <w:proofErr w:type="spellEnd"/>
-      <w:r>
-        <w:t xml:space="preserve"> seguindo a mesma estrutura do </w:t>
-      </w:r>
-      <w:proofErr w:type="spellStart"/>
-      <w:r>
-        <w:t>Scrum</w:t>
-      </w:r>
-      <w:proofErr w:type="spellEnd"/>
-      <w:r>
-        <w:t>, com três listas principais:</w:t>
-      </w:r>
-    </w:p>
-    <w:p>
-      <w:pPr>
-        <w:pStyle w:val="PargrafodaLista"/>
-        <w:numPr>
-          <w:ilvl w:val="0"/>
-          <w:numId w:val="1"/>
-        </w:numPr>
-      </w:pPr>
-      <w:r>
-        <w:rPr>
-          <w:b/>
-        </w:rPr>
-        <w:t>TO DO</w:t>
-      </w:r>
-      <w:r>
-        <w:t xml:space="preserve"> – As atividades que estão na fila de espera para serem construído.</w:t>
-      </w:r>
-    </w:p>
-    <w:p>
-      <w:pPr>
-        <w:pStyle w:val="PargrafodaLista"/>
-        <w:numPr>
-          <w:ilvl w:val="0"/>
-          <w:numId w:val="1"/>
-        </w:numPr>
-      </w:pPr>
-      <w:r>
-        <w:rPr>
-          <w:b/>
-        </w:rPr>
-        <w:t>DOING</w:t>
-      </w:r>
-      <w:r>
-        <w:t xml:space="preserve"> – As atividades que estão sendo realizadas atualmente.</w:t>
-      </w:r>
-    </w:p>
-    <w:p>
-      <w:pPr>
-        <w:pStyle w:val="PargrafodaLista"/>
-        <w:numPr>
-          <w:ilvl w:val="0"/>
-          <w:numId w:val="1"/>
-        </w:numPr>
-      </w:pPr>
-      <w:r>
-        <w:rPr>
-          <w:b/>
-        </w:rPr>
-        <w:t>DONE</w:t>
-      </w:r>
-      <w:r>
-        <w:t xml:space="preserve"> – As atividades que já foram realizadas. </w:t>
-      </w:r>
-    </w:p>
-    <w:p>
+        <w:t xml:space="preserve">Para utilizar a classe acima basta instanciá-la da seguinte forma: </w:t>
+      </w:r>
+    </w:p>
+    <w:p>
+      <w:pPr>
+        <w:jc w:val="center"/>
+      </w:pPr>
       <w:r>
         <w:rPr>
           <w:noProof/>
           <w:lang w:eastAsia="pt-BR"/>
         </w:rPr>
         <w:drawing>
-          <wp:inline distT="0" distB="0" distL="0" distR="0" wp14:anchorId="2B006387" wp14:editId="48F6F6E7">
-            <wp:extent cx="5400040" cy="2235658"/>
-            <wp:effectExtent l="0" t="0" r="0" b="0"/>
-            <wp:docPr id="2" name="Imagem 2"/>
+          <wp:inline distT="0" distB="0" distL="0" distR="0" wp14:anchorId="1C8EBF6E" wp14:editId="2B52A612">
+            <wp:extent cx="3686175" cy="284159"/>
+            <wp:effectExtent l="0" t="0" r="0" b="1905"/>
+            <wp:docPr id="12" name="Imagem 12"/>
             <wp:cNvGraphicFramePr>
               <a:graphicFrameLocks xmlns:a="http://schemas.openxmlformats.org/drawingml/2006/main" noChangeAspect="1"/>
             </wp:cNvGraphicFramePr>
@@ -1261,382 +885,6 @@
                   <pic:spPr>
                     <a:xfrm>
                       <a:off x="0" y="0"/>
-                      <a:ext cx="5400040" cy="2235658"/>
-                    </a:xfrm>
-                    <a:prstGeom prst="rect">
-                      <a:avLst/>
-                    </a:prstGeom>
-                  </pic:spPr>
-                </pic:pic>
-              </a:graphicData>
-            </a:graphic>
-          </wp:inline>
-        </w:drawing>
-      </w:r>
-    </w:p>
-    <w:p>
-      <w:pPr>
-        <w:pStyle w:val="Ttulo1"/>
-      </w:pPr>
-      <w:r>
-        <w:t>Padrões de Projetos</w:t>
-      </w:r>
-      <w:r>
-        <w:t xml:space="preserve"> e Boas Práticas</w:t>
-      </w:r>
-    </w:p>
-    <w:p>
-      <w:r>
-        <w:t xml:space="preserve">Design </w:t>
-      </w:r>
-      <w:proofErr w:type="spellStart"/>
-      <w:r>
-        <w:t>Patterns</w:t>
-      </w:r>
-      <w:proofErr w:type="spellEnd"/>
-      <w:r>
-        <w:t xml:space="preserve"> (Padrões de Projetos) são elementos da programação orientada a objetos pelo(s) </w:t>
-      </w:r>
-      <w:proofErr w:type="gramStart"/>
-      <w:r>
-        <w:t>qual(</w:t>
-      </w:r>
-      <w:proofErr w:type="spellStart"/>
-      <w:proofErr w:type="gramEnd"/>
-      <w:r>
-        <w:t>is</w:t>
-      </w:r>
-      <w:proofErr w:type="spellEnd"/>
-      <w:r>
-        <w:t xml:space="preserve">) nos permite abstrair de maneira mais eficiente e porque não eficaz a recuperação de dados através de uma simples codificação própria para cada elemento de um Design </w:t>
-      </w:r>
-      <w:proofErr w:type="spellStart"/>
-      <w:r>
-        <w:t>Pattern</w:t>
-      </w:r>
-      <w:proofErr w:type="spellEnd"/>
-      <w:r>
-        <w:t>.</w:t>
-      </w:r>
-    </w:p>
-    <w:p>
-      <w:r>
-        <w:t>Padrõ</w:t>
-      </w:r>
-      <w:r>
-        <w:t>es de Projetos são soluções pre</w:t>
-      </w:r>
-      <w:r>
-        <w:t xml:space="preserve">definidas </w:t>
-      </w:r>
-      <w:r>
-        <w:t>para problemas recorrentes no desenvolvimento de software.</w:t>
-      </w:r>
-      <w:r>
-        <w:t xml:space="preserve"> </w:t>
-      </w:r>
-    </w:p>
-    <w:p>
-      <w:pPr>
-        <w:pStyle w:val="Ttulo2"/>
-      </w:pPr>
-      <w:r>
-        <w:t>DAO</w:t>
-      </w:r>
-    </w:p>
-    <w:p>
-      <w:r>
-        <w:t xml:space="preserve">O </w:t>
-      </w:r>
-      <w:r>
-        <w:t>DAO</w:t>
-      </w:r>
-      <w:r>
-        <w:t xml:space="preserve"> (</w:t>
-      </w:r>
-      <w:r>
-        <w:t xml:space="preserve">Data Access </w:t>
-      </w:r>
-      <w:proofErr w:type="spellStart"/>
-      <w:r>
-        <w:t>Object</w:t>
-      </w:r>
-      <w:proofErr w:type="spellEnd"/>
-      <w:r>
-        <w:t xml:space="preserve"> ou </w:t>
-      </w:r>
-      <w:r>
-        <w:t>Objeto de acesso a dados</w:t>
-      </w:r>
-      <w:r>
-        <w:t>)</w:t>
-      </w:r>
-      <w:r>
-        <w:t xml:space="preserve"> </w:t>
-      </w:r>
-      <w:r>
-        <w:t xml:space="preserve">é </w:t>
-      </w:r>
-      <w:r>
-        <w:t>um dos padrões de projeto mais utilizados no desenvolvimento de aplicações de softwares e tem como finalidade separar as regras de acesso a banco de dados das regras de negócios e de interface com usuário ou qualquer outro tipo de classe que não tenha relevância alguma com as ações de persistência.</w:t>
-      </w:r>
-      <w:r>
-        <w:t xml:space="preserve"> Ou seja, tudo o que estiver relacionado ao acesso ao banco será isolado no DAO.</w:t>
-      </w:r>
-    </w:p>
-    <w:p>
-      <w:r>
-        <w:t xml:space="preserve">A interface DAO define os métodos gerais de acesso a dados que serão disponibilizados, como para recuperação, gravação e exclusão de entidades. Essa interface precisará ser </w:t>
-      </w:r>
-      <w:proofErr w:type="gramStart"/>
-      <w:r>
-        <w:t>implementada</w:t>
-      </w:r>
-      <w:proofErr w:type="gramEnd"/>
-      <w:r>
-        <w:t xml:space="preserve"> para cada entidade do sistema, para a criação dessas operações de cada uma. Note que a interface possui um parâmetro genérico que é utilizado para determinar a entidade </w:t>
-      </w:r>
-      <w:r>
-        <w:lastRenderedPageBreak/>
-        <w:t xml:space="preserve">associada ao DAO e para que essa entidade seja utilizada nos parâmetros e retornos dos métodos, variando de acordo com </w:t>
-      </w:r>
-      <w:r>
-        <w:t>o</w:t>
-      </w:r>
-      <w:r>
-        <w:t xml:space="preserve"> que for </w:t>
-      </w:r>
-      <w:proofErr w:type="spellStart"/>
-      <w:r>
-        <w:t>setado</w:t>
-      </w:r>
-      <w:proofErr w:type="spellEnd"/>
-      <w:r>
-        <w:t xml:space="preserve"> na </w:t>
-      </w:r>
-      <w:proofErr w:type="gramStart"/>
-      <w:r>
-        <w:t>implementação</w:t>
-      </w:r>
-      <w:proofErr w:type="gramEnd"/>
-      <w:r>
-        <w:t>.</w:t>
-      </w:r>
-    </w:p>
-    <w:p>
-      <w:r>
-        <w:t>Exemplo da Interface DAO:</w:t>
-      </w:r>
-    </w:p>
-    <w:p>
-      <w:pPr>
-        <w:jc w:val="center"/>
-      </w:pPr>
-      <w:r>
-        <w:rPr>
-          <w:noProof/>
-          <w:lang w:eastAsia="pt-BR"/>
-        </w:rPr>
-        <w:drawing>
-          <wp:inline distT="0" distB="0" distL="0" distR="0" wp14:anchorId="456AD2FC" wp14:editId="2E2CE9EF">
-            <wp:extent cx="3057525" cy="1192288"/>
-            <wp:effectExtent l="0" t="0" r="0" b="8255"/>
-            <wp:docPr id="9" name="Imagem 9"/>
-            <wp:cNvGraphicFramePr>
-              <a:graphicFrameLocks xmlns:a="http://schemas.openxmlformats.org/drawingml/2006/main" noChangeAspect="1"/>
-            </wp:cNvGraphicFramePr>
-            <a:graphic xmlns:a="http://schemas.openxmlformats.org/drawingml/2006/main">
-              <a:graphicData uri="http://schemas.openxmlformats.org/drawingml/2006/picture">
-                <pic:pic xmlns:pic="http://schemas.openxmlformats.org/drawingml/2006/picture">
-                  <pic:nvPicPr>
-                    <pic:cNvPr id="0" name=""/>
-                    <pic:cNvPicPr/>
-                  </pic:nvPicPr>
-                  <pic:blipFill>
-                    <a:blip r:embed="rId9"/>
-                    <a:stretch>
-                      <a:fillRect/>
-                    </a:stretch>
-                  </pic:blipFill>
-                  <pic:spPr>
-                    <a:xfrm>
-                      <a:off x="0" y="0"/>
-                      <a:ext cx="3067118" cy="1196029"/>
-                    </a:xfrm>
-                    <a:prstGeom prst="rect">
-                      <a:avLst/>
-                    </a:prstGeom>
-                  </pic:spPr>
-                </pic:pic>
-              </a:graphicData>
-            </a:graphic>
-          </wp:inline>
-        </w:drawing>
-      </w:r>
-    </w:p>
-    <w:p>
-      <w:r>
-        <w:t xml:space="preserve">Após a criação da Interface, podemos criar as </w:t>
-      </w:r>
-      <w:proofErr w:type="gramStart"/>
-      <w:r>
-        <w:t>Implementações</w:t>
-      </w:r>
-      <w:proofErr w:type="gramEnd"/>
-      <w:r>
-        <w:t xml:space="preserve"> </w:t>
-      </w:r>
-      <w:r>
-        <w:t>utilizando a interface comum</w:t>
-      </w:r>
-      <w:r>
-        <w:t xml:space="preserve">. </w:t>
-      </w:r>
-    </w:p>
-    <w:p>
-      <w:pPr>
-        <w:pStyle w:val="Ttulo2"/>
-      </w:pPr>
-      <w:proofErr w:type="spellStart"/>
-      <w:r>
-        <w:t>S</w:t>
-      </w:r>
-      <w:r>
-        <w:t>ingleton</w:t>
-      </w:r>
-      <w:proofErr w:type="spellEnd"/>
-    </w:p>
-    <w:p>
-      <w:r>
-        <w:t xml:space="preserve">A ideia </w:t>
-      </w:r>
-      <w:r>
-        <w:t xml:space="preserve">desse padrão </w:t>
-      </w:r>
-      <w:r>
-        <w:t>é</w:t>
-      </w:r>
-      <w:r>
-        <w:t xml:space="preserve"> </w:t>
-      </w:r>
-      <w:r>
-        <w:t>que tenhamos uma classe-objeto capaz de ser instanciada</w:t>
-      </w:r>
-      <w:r>
-        <w:t xml:space="preserve"> </w:t>
-      </w:r>
-      <w:r>
-        <w:t>(criada em memória pronta para seu uso) uma única vez e com visibilidade e acessibilidade global dessa instância em um determinado escopo de projeto.</w:t>
-      </w:r>
-      <w:r>
-        <w:t xml:space="preserve"> Com isso evitamos que a aplicação crie </w:t>
-      </w:r>
-      <w:proofErr w:type="gramStart"/>
-      <w:r>
-        <w:t>diversas</w:t>
-      </w:r>
-      <w:proofErr w:type="gramEnd"/>
-      <w:r>
-        <w:t xml:space="preserve"> instancias da mesma entidade no sistema. </w:t>
-      </w:r>
-    </w:p>
-    <w:p>
-      <w:r>
-        <w:t xml:space="preserve">Veja abaixo exemplo de uma classe usando o padrão </w:t>
-      </w:r>
-      <w:proofErr w:type="spellStart"/>
-      <w:r>
-        <w:t>Singleton</w:t>
-      </w:r>
-      <w:proofErr w:type="spellEnd"/>
-      <w:r>
-        <w:t>:</w:t>
-      </w:r>
-    </w:p>
-    <w:p>
-      <w:pPr>
-        <w:jc w:val="center"/>
-      </w:pPr>
-      <w:r>
-        <w:rPr>
-          <w:noProof/>
-          <w:lang w:eastAsia="pt-BR"/>
-        </w:rPr>
-        <w:drawing>
-          <wp:inline distT="0" distB="0" distL="0" distR="0" wp14:anchorId="0C174E3E" wp14:editId="752160E2">
-            <wp:extent cx="5210175" cy="2771775"/>
-            <wp:effectExtent l="0" t="0" r="9525" b="9525"/>
-            <wp:docPr id="13" name="Imagem 13"/>
-            <wp:cNvGraphicFramePr>
-              <a:graphicFrameLocks xmlns:a="http://schemas.openxmlformats.org/drawingml/2006/main" noChangeAspect="1"/>
-            </wp:cNvGraphicFramePr>
-            <a:graphic xmlns:a="http://schemas.openxmlformats.org/drawingml/2006/main">
-              <a:graphicData uri="http://schemas.openxmlformats.org/drawingml/2006/picture">
-                <pic:pic xmlns:pic="http://schemas.openxmlformats.org/drawingml/2006/picture">
-                  <pic:nvPicPr>
-                    <pic:cNvPr id="0" name=""/>
-                    <pic:cNvPicPr/>
-                  </pic:nvPicPr>
-                  <pic:blipFill>
-                    <a:blip r:embed="rId10"/>
-                    <a:stretch>
-                      <a:fillRect/>
-                    </a:stretch>
-                  </pic:blipFill>
-                  <pic:spPr>
-                    <a:xfrm>
-                      <a:off x="0" y="0"/>
-                      <a:ext cx="5210175" cy="2771775"/>
-                    </a:xfrm>
-                    <a:prstGeom prst="rect">
-                      <a:avLst/>
-                    </a:prstGeom>
-                  </pic:spPr>
-                </pic:pic>
-              </a:graphicData>
-            </a:graphic>
-          </wp:inline>
-        </w:drawing>
-      </w:r>
-    </w:p>
-    <w:p>
-      <w:r>
-        <w:t xml:space="preserve">Para utilizar a classe acima basta instanciá-la da seguinte forma: </w:t>
-      </w:r>
-    </w:p>
-    <w:p>
-      <w:pPr>
-        <w:jc w:val="center"/>
-      </w:pPr>
-      <w:r>
-        <w:rPr>
-          <w:noProof/>
-          <w:lang w:eastAsia="pt-BR"/>
-        </w:rPr>
-        <w:drawing>
-          <wp:inline distT="0" distB="0" distL="0" distR="0" wp14:anchorId="1C8EBF6E" wp14:editId="2B52A612">
-            <wp:extent cx="3686175" cy="284159"/>
-            <wp:effectExtent l="0" t="0" r="0" b="1905"/>
-            <wp:docPr id="12" name="Imagem 12"/>
-            <wp:cNvGraphicFramePr>
-              <a:graphicFrameLocks xmlns:a="http://schemas.openxmlformats.org/drawingml/2006/main" noChangeAspect="1"/>
-            </wp:cNvGraphicFramePr>
-            <a:graphic xmlns:a="http://schemas.openxmlformats.org/drawingml/2006/main">
-              <a:graphicData uri="http://schemas.openxmlformats.org/drawingml/2006/picture">
-                <pic:pic xmlns:pic="http://schemas.openxmlformats.org/drawingml/2006/picture">
-                  <pic:nvPicPr>
-                    <pic:cNvPr id="0" name=""/>
-                    <pic:cNvPicPr/>
-                  </pic:nvPicPr>
-                  <pic:blipFill>
-                    <a:blip r:embed="rId11"/>
-                    <a:stretch>
-                      <a:fillRect/>
-                    </a:stretch>
-                  </pic:blipFill>
-                  <pic:spPr>
-                    <a:xfrm>
-                      <a:off x="0" y="0"/>
                       <a:ext cx="3702949" cy="285452"/>
                     </a:xfrm>
                     <a:prstGeom prst="rect">
@@ -1652,15 +900,7 @@
     </w:p>
     <w:p>
       <w:r>
-        <w:t xml:space="preserve">O Padrão </w:t>
-      </w:r>
-      <w:proofErr w:type="spellStart"/>
-      <w:r>
-        <w:t>Singleton</w:t>
-      </w:r>
-      <w:proofErr w:type="spellEnd"/>
-      <w:r>
-        <w:t xml:space="preserve"> </w:t>
+        <w:t xml:space="preserve">O Padrão Singleton </w:t>
       </w:r>
       <w:r>
         <w:t xml:space="preserve">será utilizado na camada de DAO, </w:t>
@@ -1669,57 +909,24 @@
         <w:t>ou seja,</w:t>
       </w:r>
       <w:r>
-        <w:t xml:space="preserve"> todas as entidades </w:t>
-      </w:r>
-      <w:proofErr w:type="spellStart"/>
-      <w:proofErr w:type="gramStart"/>
-      <w:r>
-        <w:t>DAOImpl</w:t>
-      </w:r>
-      <w:proofErr w:type="spellEnd"/>
-      <w:proofErr w:type="gramEnd"/>
-      <w:r>
-        <w:t xml:space="preserve"> deverão usar </w:t>
-      </w:r>
-      <w:proofErr w:type="spellStart"/>
-      <w:r>
-        <w:t>Singleton</w:t>
-      </w:r>
-      <w:proofErr w:type="spellEnd"/>
-      <w:r>
-        <w:t xml:space="preserve">. </w:t>
+        <w:t xml:space="preserve"> todas as entidades DAOImpl deverão usar Singleton. </w:t>
       </w:r>
     </w:p>
     <w:p>
       <w:pPr>
         <w:pStyle w:val="Ttulo2"/>
       </w:pPr>
-      <w:proofErr w:type="spellStart"/>
-      <w:r>
-        <w:t>Factory</w:t>
-      </w:r>
-      <w:proofErr w:type="spellEnd"/>
-      <w:r>
-        <w:t xml:space="preserve"> </w:t>
-      </w:r>
-      <w:proofErr w:type="spellStart"/>
-      <w:r>
-        <w:t>Method</w:t>
-      </w:r>
-      <w:proofErr w:type="spellEnd"/>
-    </w:p>
-    <w:p>
-      <w:r>
-        <w:t xml:space="preserve">Esse padrão de projeto permite às classes delegar para subclasses decidirem, isso é feito através da criação de objetos que chamam o método fabrica </w:t>
-      </w:r>
-      <w:proofErr w:type="gramStart"/>
-      <w:r>
-        <w:t>especifica</w:t>
+      <w:r>
+        <w:t>Factory Method</w:t>
+      </w:r>
+    </w:p>
+    <w:p>
+      <w:r>
+        <w:t>Esse padrão de projeto permite às classes delegar para subclasses decidirem, isso é feito através da criação de objetos que chamam o método fabrica especifica</w:t>
       </w:r>
       <w:r>
         <w:t>do numa interface e implementada</w:t>
       </w:r>
-      <w:proofErr w:type="gramEnd"/>
       <w:r>
         <w:t xml:space="preserve"> por um</w:t>
       </w:r>
@@ -1732,24 +939,7 @@
     </w:p>
     <w:p>
       <w:r>
-        <w:lastRenderedPageBreak/>
-        <w:t xml:space="preserve">Exemplo de </w:t>
-      </w:r>
-      <w:proofErr w:type="spellStart"/>
-      <w:r>
-        <w:t>Factory</w:t>
-      </w:r>
-      <w:proofErr w:type="spellEnd"/>
-      <w:r>
-        <w:t xml:space="preserve"> </w:t>
-      </w:r>
-      <w:proofErr w:type="spellStart"/>
-      <w:r>
-        <w:t>Method</w:t>
-      </w:r>
-      <w:proofErr w:type="spellEnd"/>
-      <w:r>
-        <w:t>:</w:t>
+        <w:t>Exemplo de Factory Method:</w:t>
       </w:r>
     </w:p>
     <w:p>
@@ -1780,7 +970,7 @@
                     <pic:cNvPicPr/>
                   </pic:nvPicPr>
                   <pic:blipFill rotWithShape="1">
-                    <a:blip r:embed="rId12"/>
+                    <a:blip r:embed="rId9"/>
                     <a:srcRect r="1526"/>
                     <a:stretch/>
                   </pic:blipFill>
@@ -1819,6 +1009,7 @@
           <w:noProof/>
           <w:lang w:eastAsia="pt-BR"/>
         </w:rPr>
+        <w:lastRenderedPageBreak/>
         <w:drawing>
           <wp:inline distT="0" distB="0" distL="0" distR="0" wp14:anchorId="039BACEB" wp14:editId="064556D1">
             <wp:extent cx="5305425" cy="1524000"/>
@@ -1835,7 +1026,7 @@
                     <pic:cNvPicPr/>
                   </pic:nvPicPr>
                   <pic:blipFill rotWithShape="1">
-                    <a:blip r:embed="rId13"/>
+                    <a:blip r:embed="rId10"/>
                     <a:srcRect l="1590"/>
                     <a:stretch/>
                   </pic:blipFill>
@@ -1868,15 +1059,63 @@
         <w:t>Esse padrão será utilizado basicamente na f</w:t>
       </w:r>
       <w:r>
-        <w:t xml:space="preserve">ábrica de conexões com o banco de dados, a Connection </w:t>
-      </w:r>
-      <w:proofErr w:type="spellStart"/>
+        <w:t>ábrica de conexões com o banco de dados, a Connection Factory.</w:t>
+      </w:r>
+    </w:p>
+    <w:p>
+      <w:pPr>
+        <w:pStyle w:val="Ttulo2"/>
+      </w:pPr>
       <w:r>
         <w:t>Factory</w:t>
       </w:r>
-      <w:proofErr w:type="spellEnd"/>
-      <w:r>
-        <w:t>.</w:t>
+      <w:r>
+        <w:t xml:space="preserve"> e APIs</w:t>
+      </w:r>
+    </w:p>
+    <w:p>
+      <w:r>
+        <w:t>A utilização de APIs se dará por uma Classe Factory. Imagine o seguinte cenário</w:t>
+      </w:r>
+      <w:r>
+        <w:t xml:space="preserve">: </w:t>
+      </w:r>
+    </w:p>
+    <w:p>
+      <w:r>
+        <w:t>Em nosso sistema precisamos passar diversas informações</w:t>
+      </w:r>
+      <w:r>
+        <w:t xml:space="preserve"> </w:t>
+      </w:r>
+      <w:r>
+        <w:t>para XML, em vários pontos da aplicação. Para atender nossa necessidade vamos utilizar a API X</w:t>
+      </w:r>
+      <w:r>
+        <w:t>stream</w:t>
+      </w:r>
+      <w:r>
+        <w:t xml:space="preserve">. Porém chamamos essa API em diversos pontos da aplicação. Se no futuro precisarmos tirar a </w:t>
+      </w:r>
+      <w:r>
+        <w:t>X</w:t>
+      </w:r>
+      <w:r>
+        <w:t>stream</w:t>
+      </w:r>
+      <w:r>
+        <w:t xml:space="preserve"> e colocar outra biblioteca, vamos ter grandes problemas de manutenção. </w:t>
+      </w:r>
+    </w:p>
+    <w:p>
+      <w:r>
+        <w:t xml:space="preserve">Por esse motivo, para facilitar a </w:t>
+      </w:r>
+      <w:r>
+        <w:t xml:space="preserve">manutenibilidade </w:t>
+      </w:r>
+      <w:r>
+        <w:t xml:space="preserve">da aplicação, vamos isolar cada biblioteca e uma única Classe Factory, e sempre que precisar usar a biblioteca, é só chamar essa fábrica. </w:t>
       </w:r>
     </w:p>
     <w:p>
@@ -1924,15 +1163,7 @@
     </w:p>
     <w:p>
       <w:r>
-        <w:t xml:space="preserve">Os métodos também devem seguir o mesmo conceito de coesão, ou seja, os métodos também devem ter apenas uma única responsabilidade, curtos e objetivos. Não se </w:t>
-      </w:r>
-      <w:proofErr w:type="gramStart"/>
-      <w:r>
-        <w:t>pode</w:t>
-      </w:r>
-      <w:proofErr w:type="gramEnd"/>
-      <w:r>
-        <w:t xml:space="preserve"> colocar dentro do mesmo método regras diferentes, validações diferentes, isso deve ser separado em vários métodos. </w:t>
+        <w:t xml:space="preserve">Os métodos também devem seguir o mesmo conceito de coesão, ou seja, os métodos também devem ter apenas uma única responsabilidade, curtos e objetivos. Não se pode colocar dentro do mesmo método regras diferentes, validações diferentes, isso deve ser separado em vários métodos. </w:t>
       </w:r>
     </w:p>
     <w:p>
@@ -1951,12 +1182,12 @@
         <w:t xml:space="preserve">coplamento significa o quanto uma classe depende da outra para funcionar. E quanto maior for esta dependência entre ambas, dizemos que estas classes elas estão fortemente acopladas. </w:t>
       </w:r>
       <w:r>
-        <w:t xml:space="preserve"> Alguns conceitos da orientação a objetos devem ser pensados e repensados antes de serem aplicados a fim de diminuir o acoplamento entre as classes. </w:t>
-      </w:r>
-    </w:p>
-    <w:p>
-      <w:r>
-        <w:t xml:space="preserve">Um exemplo comum é usar </w:t>
+        <w:t xml:space="preserve"> </w:t>
+      </w:r>
+    </w:p>
+    <w:p>
+      <w:r>
+        <w:t xml:space="preserve">Alguns conceitos da orientação a objetos devem ser pensados e repensados antes de serem aplicados a fim de diminuir o acoplamento entre as classes. Um exemplo comum é usar </w:t>
       </w:r>
       <w:r>
         <w:rPr>
@@ -1965,15 +1196,19 @@
         <w:t>SEMPRE HERANÇA</w:t>
       </w:r>
       <w:r>
-        <w:t xml:space="preserve">, mas onde realmente a herança é necessária? A herança é </w:t>
-      </w:r>
-      <w:proofErr w:type="gramStart"/>
-      <w:r>
-        <w:t>considerado</w:t>
-      </w:r>
-      <w:proofErr w:type="gramEnd"/>
-      <w:r>
-        <w:t xml:space="preserve"> um recurso de alto acoplamento, pois as classes filhos são totalmente dependente das classes pais. Na orientação a objetos avançadas, existe uma regra que diz: “procura dá preferencia ao </w:t>
+        <w:t>, mas onde realmente a herança é necessária? A herança é considerado um recurso de alto acoplamento, pois as classes filhos são totalmente dependente das classes pais. Na orientação a objetos avançadas, ex</w:t>
+      </w:r>
+      <w:r>
+        <w:t>iste uma regra que diz: “procure</w:t>
+      </w:r>
+      <w:r>
+        <w:t xml:space="preserve"> d</w:t>
+      </w:r>
+      <w:r>
+        <w:t>ar</w:t>
+      </w:r>
+      <w:r>
+        <w:t xml:space="preserve"> preferencia ao </w:t>
       </w:r>
       <w:r>
         <w:rPr>
@@ -1991,7 +1226,7 @@
         <w:t>Composição</w:t>
       </w:r>
       <w:r>
-        <w:t xml:space="preserve"> ao invés da Herança”.</w:t>
+        <w:t xml:space="preserve"> ao invés da Herança”, em outras palavras, o baixo acoplamento deve ser mantido e respeitado sempre.</w:t>
       </w:r>
     </w:p>
     <w:p>
@@ -2022,45 +1257,13 @@
         <w:t xml:space="preserve"> da interação do usuário</w:t>
       </w:r>
       <w:r>
-        <w:t>. O modelo (</w:t>
-      </w:r>
-      <w:proofErr w:type="spellStart"/>
-      <w:r>
-        <w:t>model</w:t>
-      </w:r>
-      <w:proofErr w:type="spellEnd"/>
-      <w:r>
-        <w:t>) consiste nos dados da aplicação, regras de negócios, lógica e funções. Uma visão (</w:t>
-      </w:r>
-      <w:proofErr w:type="spellStart"/>
-      <w:r>
-        <w:t>view</w:t>
-      </w:r>
-      <w:proofErr w:type="spellEnd"/>
-      <w:r>
-        <w:t>) pode ser qualquer saída de representação dos dados, como uma tabela ou um diagrama</w:t>
+        <w:t>. O modelo (model) consiste nos dados da aplicação, regras de negócios, lógica e funções. Uma visão (view) pode ser qualquer saída de representação dos dados, como uma tabela ou um diagrama</w:t>
       </w:r>
       <w:r>
         <w:t>, JSP, HTML, imagens, etc</w:t>
       </w:r>
       <w:r>
-        <w:t>. O controlador (</w:t>
-      </w:r>
-      <w:proofErr w:type="spellStart"/>
-      <w:r>
-        <w:t>controller</w:t>
-      </w:r>
-      <w:proofErr w:type="spellEnd"/>
-      <w:r>
-        <w:t xml:space="preserve">) faz a mediação da entrada, convertendo-a em comandos para o modelo ou visão. As ideias centrais por trás do MVC são a </w:t>
-      </w:r>
-      <w:proofErr w:type="spellStart"/>
-      <w:r>
-        <w:t>reusabilidade</w:t>
-      </w:r>
-      <w:proofErr w:type="spellEnd"/>
-      <w:r>
-        <w:t xml:space="preserve"> de código e separação de conceitos.</w:t>
+        <w:t>. O controlador (controller) faz a mediação da entrada, convertendo-a em comandos para o modelo ou visão. As ideias centrais por trás do MVC são a reusabilidade de código e separação de conceitos.</w:t>
       </w:r>
     </w:p>
     <w:p>
@@ -2085,7 +1288,7 @@
         <w:t>.</w:t>
       </w:r>
       <w:r>
-        <w:t xml:space="preserve"> O primeiro será o portal, utilizado pela empresa para dar entrada ao processo de alvará e acompanha-lo. Já o segundo sistema, será responsável por avaliar o pedido de alvará e conceder ou não a liberação, logo toda a tramitação por parte da prefeitura será feita no segundo sistema. </w:t>
+        <w:t xml:space="preserve"> O primeiro será o portal, utilizado pela empresa para dar entrada ao processo de alvará e acompanha-lo. Já o segundo sistema, será responsável por avaliar o pedido de alvará e conceder ou não a liberação, logo toda a tramitação por parte da prefeitura será feita no segundo sistema.</w:t>
       </w:r>
       <w:r>
         <w:t xml:space="preserve"> </w:t>
@@ -2123,7 +1326,7 @@
                     <pic:cNvPicPr/>
                   </pic:nvPicPr>
                   <pic:blipFill>
-                    <a:blip r:embed="rId14">
+                    <a:blip r:embed="rId11">
                       <a:extLst>
                         <a:ext uri="{28A0092B-C50C-407E-A947-70E740481C1C}">
                           <a14:useLocalDpi xmlns:a14="http://schemas.microsoft.com/office/drawing/2010/main" val="0"/>
@@ -2184,7 +1387,7 @@
                     <pic:cNvPicPr/>
                   </pic:nvPicPr>
                   <pic:blipFill>
-                    <a:blip r:embed="rId15"/>
+                    <a:blip r:embed="rId12"/>
                     <a:stretch>
                       <a:fillRect/>
                     </a:stretch>
@@ -2238,6 +1441,409 @@
             <wp:extent cx="5400040" cy="3198598"/>
             <wp:effectExtent l="0" t="0" r="0" b="1905"/>
             <wp:docPr id="1" name="Imagem 1"/>
+            <wp:cNvGraphicFramePr>
+              <a:graphicFrameLocks xmlns:a="http://schemas.openxmlformats.org/drawingml/2006/main" noChangeAspect="1"/>
+            </wp:cNvGraphicFramePr>
+            <a:graphic xmlns:a="http://schemas.openxmlformats.org/drawingml/2006/main">
+              <a:graphicData uri="http://schemas.openxmlformats.org/drawingml/2006/picture">
+                <pic:pic xmlns:pic="http://schemas.openxmlformats.org/drawingml/2006/picture">
+                  <pic:nvPicPr>
+                    <pic:cNvPr id="0" name=""/>
+                    <pic:cNvPicPr/>
+                  </pic:nvPicPr>
+                  <pic:blipFill>
+                    <a:blip r:embed="rId13"/>
+                    <a:stretch>
+                      <a:fillRect/>
+                    </a:stretch>
+                  </pic:blipFill>
+                  <pic:spPr>
+                    <a:xfrm>
+                      <a:off x="0" y="0"/>
+                      <a:ext cx="5400040" cy="3198598"/>
+                    </a:xfrm>
+                    <a:prstGeom prst="rect">
+                      <a:avLst/>
+                    </a:prstGeom>
+                  </pic:spPr>
+                </pic:pic>
+              </a:graphicData>
+            </a:graphic>
+          </wp:inline>
+        </w:drawing>
+      </w:r>
+    </w:p>
+    <w:p>
+      <w:pPr>
+        <w:jc w:val="center"/>
+      </w:pPr>
+    </w:p>
+    <w:p>
+      <w:pPr>
+        <w:pStyle w:val="Ttulo3"/>
+      </w:pPr>
+      <w:r>
+        <w:t>Estrutura de pacotes:</w:t>
+      </w:r>
+    </w:p>
+    <w:p>
+      <w:r>
+        <w:t>Todos os pacotes</w:t>
+      </w:r>
+      <w:r>
+        <w:t xml:space="preserve"> devem seguir</w:t>
+      </w:r>
+      <w:r>
+        <w:t xml:space="preserve"> o padrão de nomenclatura, devendo sempre começar com </w:t>
+      </w:r>
+      <w:r>
+        <w:rPr>
+          <w:b/>
+        </w:rPr>
+        <w:t>br.com.</w:t>
+      </w:r>
+      <w:r>
+        <w:rPr>
+          <w:b/>
+        </w:rPr>
+        <w:t>manguetecnologia</w:t>
+      </w:r>
+      <w:r>
+        <w:rPr>
+          <w:b/>
+        </w:rPr>
+        <w:t>.sissofia</w:t>
+      </w:r>
+      <w:r>
+        <w:rPr>
+          <w:b/>
+        </w:rPr>
+        <w:t>.nome_da_camada</w:t>
+      </w:r>
+      <w:r>
+        <w:rPr>
+          <w:b/>
+        </w:rPr>
+        <w:t xml:space="preserve">. </w:t>
+      </w:r>
+      <w:r>
+        <w:t>Onde nome_da_camada, é uma das camadas do sistema, de acordo com a imagem a seguir:</w:t>
+      </w:r>
+    </w:p>
+    <w:p>
+      <w:pPr>
+        <w:jc w:val="center"/>
+      </w:pPr>
+      <w:r>
+        <w:rPr>
+          <w:noProof/>
+          <w:lang w:eastAsia="pt-BR"/>
+        </w:rPr>
+        <w:lastRenderedPageBreak/>
+        <w:drawing>
+          <wp:inline distT="0" distB="0" distL="0" distR="0" wp14:anchorId="5CF1BA72" wp14:editId="408A8BE5">
+            <wp:extent cx="2857500" cy="3724275"/>
+            <wp:effectExtent l="0" t="0" r="0" b="9525"/>
+            <wp:docPr id="11" name="Imagem 11"/>
+            <wp:cNvGraphicFramePr>
+              <a:graphicFrameLocks xmlns:a="http://schemas.openxmlformats.org/drawingml/2006/main" noChangeAspect="1"/>
+            </wp:cNvGraphicFramePr>
+            <a:graphic xmlns:a="http://schemas.openxmlformats.org/drawingml/2006/main">
+              <a:graphicData uri="http://schemas.openxmlformats.org/drawingml/2006/picture">
+                <pic:pic xmlns:pic="http://schemas.openxmlformats.org/drawingml/2006/picture">
+                  <pic:nvPicPr>
+                    <pic:cNvPr id="0" name=""/>
+                    <pic:cNvPicPr/>
+                  </pic:nvPicPr>
+                  <pic:blipFill>
+                    <a:blip r:embed="rId14"/>
+                    <a:stretch>
+                      <a:fillRect/>
+                    </a:stretch>
+                  </pic:blipFill>
+                  <pic:spPr>
+                    <a:xfrm>
+                      <a:off x="0" y="0"/>
+                      <a:ext cx="2857500" cy="3724275"/>
+                    </a:xfrm>
+                    <a:prstGeom prst="rect">
+                      <a:avLst/>
+                    </a:prstGeom>
+                  </pic:spPr>
+                </pic:pic>
+              </a:graphicData>
+            </a:graphic>
+          </wp:inline>
+        </w:drawing>
+      </w:r>
+    </w:p>
+    <w:p>
+      <w:r>
+        <w:t>Definição dos pacotes:</w:t>
+      </w:r>
+    </w:p>
+    <w:p>
+      <w:pPr>
+        <w:pStyle w:val="PargrafodaLista"/>
+        <w:numPr>
+          <w:ilvl w:val="0"/>
+          <w:numId w:val="1"/>
+        </w:numPr>
+      </w:pPr>
+      <w:r>
+        <w:rPr>
+          <w:b/>
+        </w:rPr>
+        <w:t xml:space="preserve">DAO </w:t>
+      </w:r>
+      <w:r>
+        <w:t>– Deve ficar apenas a Interface DAO.</w:t>
+      </w:r>
+    </w:p>
+    <w:p>
+      <w:pPr>
+        <w:pStyle w:val="PargrafodaLista"/>
+        <w:numPr>
+          <w:ilvl w:val="0"/>
+          <w:numId w:val="1"/>
+        </w:numPr>
+      </w:pPr>
+      <w:r>
+        <w:rPr>
+          <w:b/>
+        </w:rPr>
+        <w:t xml:space="preserve">DAOImpl </w:t>
+      </w:r>
+      <w:r>
+        <w:t>– Todas as classes que implementam a Interface DAO.</w:t>
+      </w:r>
+    </w:p>
+    <w:p>
+      <w:pPr>
+        <w:pStyle w:val="PargrafodaLista"/>
+        <w:numPr>
+          <w:ilvl w:val="0"/>
+          <w:numId w:val="1"/>
+        </w:numPr>
+      </w:pPr>
+      <w:r>
+        <w:rPr>
+          <w:b/>
+        </w:rPr>
+        <w:t xml:space="preserve">DAOUtil – </w:t>
+      </w:r>
+      <w:r>
+        <w:t>Nesse pacote, devem ficar as classes utilitárias da camada DAO, como por exemplo a Fabrica de conexão,</w:t>
+      </w:r>
+      <w:r>
+        <w:rPr>
+          <w:b/>
+        </w:rPr>
+        <w:t xml:space="preserve"> </w:t>
+      </w:r>
+      <w:r>
+        <w:t xml:space="preserve">uma classe para armazenar códigos SQL, etc. </w:t>
+      </w:r>
+    </w:p>
+    <w:p>
+      <w:pPr>
+        <w:pStyle w:val="PargrafodaLista"/>
+        <w:numPr>
+          <w:ilvl w:val="0"/>
+          <w:numId w:val="1"/>
+        </w:numPr>
+      </w:pPr>
+      <w:r>
+        <w:rPr>
+          <w:b/>
+        </w:rPr>
+        <w:t>Util</w:t>
+      </w:r>
+      <w:r>
+        <w:rPr>
+          <w:b/>
+        </w:rPr>
+        <w:t xml:space="preserve"> – </w:t>
+      </w:r>
+      <w:r>
+        <w:t>Todas as classes utilitárias</w:t>
+      </w:r>
+      <w:r>
+        <w:t xml:space="preserve"> (verificadores, validadores, conectores, etc.)</w:t>
+      </w:r>
+      <w:r>
+        <w:t xml:space="preserve"> do sistema e pode ser chamado em qualquer camada. Nesse pacote também poderão ser incluídas classes utilitárias para frameworks.</w:t>
+      </w:r>
+    </w:p>
+    <w:p>
+      <w:pPr>
+        <w:pStyle w:val="PargrafodaLista"/>
+        <w:numPr>
+          <w:ilvl w:val="0"/>
+          <w:numId w:val="1"/>
+        </w:numPr>
+      </w:pPr>
+      <w:r>
+        <w:rPr>
+          <w:b/>
+        </w:rPr>
+        <w:t>Service –</w:t>
+      </w:r>
+      <w:r>
+        <w:t xml:space="preserve"> Todas as classes de regra de negócio da aplicação, é aqui que fica concentrada toda a lógica do sistema.</w:t>
+      </w:r>
+    </w:p>
+    <w:p>
+      <w:pPr>
+        <w:pStyle w:val="PargrafodaLista"/>
+        <w:numPr>
+          <w:ilvl w:val="0"/>
+          <w:numId w:val="1"/>
+        </w:numPr>
+      </w:pPr>
+      <w:r>
+        <w:rPr>
+          <w:b/>
+        </w:rPr>
+        <w:t>Web</w:t>
+      </w:r>
+      <w:r>
+        <w:t xml:space="preserve"> – Esse pacote vai conter apenas o controle (</w:t>
+      </w:r>
+      <w:r>
+        <w:rPr>
+          <w:b/>
+        </w:rPr>
+        <w:t>Controller</w:t>
+      </w:r>
+      <w:r>
+        <w:t>) entre a camada de View e de Modelo do Sistema.</w:t>
+      </w:r>
+    </w:p>
+    <w:p>
+      <w:pPr>
+        <w:pStyle w:val="Ttulo1"/>
+      </w:pPr>
+      <w:r>
+        <w:t xml:space="preserve">Documentação do projeto </w:t>
+      </w:r>
+    </w:p>
+    <w:p>
+      <w:pPr>
+        <w:pStyle w:val="Ttulo2"/>
+      </w:pPr>
+      <w:r>
+        <w:t>JAVADOC</w:t>
+      </w:r>
+    </w:p>
+    <w:p>
+      <w:r>
+        <w:t>Javadoc é um gerador de documentação criado pela Sun Microsystems para documentar a API dos programas em Java, a partir do código-fonte. O resultado é expresso em HTML.</w:t>
+      </w:r>
+    </w:p>
+    <w:p>
+      <w:r>
+        <w:t>Este sistema é o padrão de documentação de classes em Java, e muitas dos IDEs desta linguagem irão automaticamente gerar um Javadoc em HTML.</w:t>
+      </w:r>
+    </w:p>
+    <w:p>
+      <w:r>
+        <w:t>Ele também provê uma API para a criação de doclets e taglets, que permitem a análise da estrutura de um aplicativo Java. É assim, por exemplo, que o JDiff consegue gerar relatórios de alterações feitas entre duas versões de uma API.</w:t>
+      </w:r>
+    </w:p>
+    <w:p>
+      <w:pPr>
+        <w:pStyle w:val="Ttulo2"/>
+      </w:pPr>
+      <w:r>
+        <w:t>Padrões Adotados</w:t>
+      </w:r>
+    </w:p>
+    <w:p>
+      <w:r>
+        <w:t xml:space="preserve">Será utilizado </w:t>
+      </w:r>
+      <w:r>
+        <w:rPr>
+          <w:i/>
+        </w:rPr>
+        <w:t>JAVADOC</w:t>
+      </w:r>
+      <w:r>
+        <w:t xml:space="preserve"> para a documentação de Classes e</w:t>
+      </w:r>
+      <w:r>
+        <w:t xml:space="preserve"> de</w:t>
+      </w:r>
+      <w:r>
+        <w:t xml:space="preserve"> métodos do sistema.</w:t>
+      </w:r>
+    </w:p>
+    <w:p>
+      <w:r>
+        <w:lastRenderedPageBreak/>
+        <w:t>Exemplo de documentação de Classe:</w:t>
+      </w:r>
+    </w:p>
+    <w:p>
+      <w:r>
+        <w:rPr>
+          <w:noProof/>
+          <w:lang w:eastAsia="pt-BR"/>
+        </w:rPr>
+        <w:drawing>
+          <wp:inline distT="0" distB="0" distL="0" distR="0" wp14:anchorId="36C406AA" wp14:editId="1940722A">
+            <wp:extent cx="3962400" cy="1114425"/>
+            <wp:effectExtent l="0" t="0" r="0" b="9525"/>
+            <wp:docPr id="3" name="Imagem 3"/>
+            <wp:cNvGraphicFramePr>
+              <a:graphicFrameLocks xmlns:a="http://schemas.openxmlformats.org/drawingml/2006/main" noChangeAspect="1"/>
+            </wp:cNvGraphicFramePr>
+            <a:graphic xmlns:a="http://schemas.openxmlformats.org/drawingml/2006/main">
+              <a:graphicData uri="http://schemas.openxmlformats.org/drawingml/2006/picture">
+                <pic:pic xmlns:pic="http://schemas.openxmlformats.org/drawingml/2006/picture">
+                  <pic:nvPicPr>
+                    <pic:cNvPr id="0" name=""/>
+                    <pic:cNvPicPr/>
+                  </pic:nvPicPr>
+                  <pic:blipFill>
+                    <a:blip r:embed="rId15"/>
+                    <a:stretch>
+                      <a:fillRect/>
+                    </a:stretch>
+                  </pic:blipFill>
+                  <pic:spPr>
+                    <a:xfrm>
+                      <a:off x="0" y="0"/>
+                      <a:ext cx="3962400" cy="1114425"/>
+                    </a:xfrm>
+                    <a:prstGeom prst="rect">
+                      <a:avLst/>
+                    </a:prstGeom>
+                  </pic:spPr>
+                </pic:pic>
+              </a:graphicData>
+            </a:graphic>
+          </wp:inline>
+        </w:drawing>
+      </w:r>
+    </w:p>
+    <w:p>
+      <w:r>
+        <w:t>Exemplo de documentação de método:</w:t>
+      </w:r>
+    </w:p>
+    <w:p>
+      <w:r>
+        <w:rPr>
+          <w:noProof/>
+          <w:lang w:eastAsia="pt-BR"/>
+        </w:rPr>
+        <w:drawing>
+          <wp:inline distT="0" distB="0" distL="0" distR="0" wp14:anchorId="586876E5" wp14:editId="3AA60D87">
+            <wp:extent cx="5400040" cy="1313044"/>
+            <wp:effectExtent l="0" t="0" r="0" b="1905"/>
+            <wp:docPr id="18" name="Imagem 18"/>
             <wp:cNvGraphicFramePr>
               <a:graphicFrameLocks xmlns:a="http://schemas.openxmlformats.org/drawingml/2006/main" noChangeAspect="1"/>
             </wp:cNvGraphicFramePr>
@@ -2257,7 +1863,7 @@
                   <pic:spPr>
                     <a:xfrm>
                       <a:off x="0" y="0"/>
-                      <a:ext cx="5400040" cy="3198598"/>
+                      <a:ext cx="5400040" cy="1313044"/>
                     </a:xfrm>
                     <a:prstGeom prst="rect">
                       <a:avLst/>
@@ -2272,88 +1878,41 @@
     </w:p>
     <w:p>
       <w:pPr>
-        <w:jc w:val="center"/>
-      </w:pPr>
-    </w:p>
-    <w:p>
-      <w:pPr>
-        <w:pStyle w:val="Ttulo3"/>
-      </w:pPr>
-      <w:r>
-        <w:t>Estrutura de pacotes:</w:t>
-      </w:r>
-    </w:p>
-    <w:p>
-      <w:r>
-        <w:t>Todos os pacotes</w:t>
-      </w:r>
-      <w:r>
-        <w:t xml:space="preserve"> devem seguir</w:t>
-      </w:r>
-      <w:r>
-        <w:t xml:space="preserve"> o padrão de nomenclatura, devendo sempre começar com </w:t>
-      </w:r>
-      <w:proofErr w:type="spellStart"/>
-      <w:proofErr w:type="gramStart"/>
-      <w:r>
-        <w:rPr>
-          <w:b/>
-        </w:rPr>
-        <w:t>br.com.</w:t>
-      </w:r>
-      <w:proofErr w:type="gramEnd"/>
-      <w:r>
-        <w:rPr>
-          <w:b/>
-        </w:rPr>
-        <w:t>manguetecnologia</w:t>
-      </w:r>
-      <w:r>
-        <w:rPr>
-          <w:b/>
-        </w:rPr>
-        <w:t>.sissofia</w:t>
-      </w:r>
-      <w:r>
-        <w:rPr>
-          <w:b/>
-        </w:rPr>
-        <w:t>.nome_da_camada</w:t>
-      </w:r>
-      <w:proofErr w:type="spellEnd"/>
-      <w:r>
-        <w:rPr>
-          <w:b/>
-        </w:rPr>
-        <w:t xml:space="preserve">. </w:t>
-      </w:r>
-      <w:r>
-        <w:t xml:space="preserve">Onde </w:t>
-      </w:r>
-      <w:proofErr w:type="spellStart"/>
-      <w:r>
-        <w:t>nome_da_camada</w:t>
-      </w:r>
-      <w:proofErr w:type="spellEnd"/>
-      <w:r>
-        <w:t>, é uma das camadas do sistema, de acordo com a imagem a seguir:</w:t>
-      </w:r>
-    </w:p>
-    <w:p>
-      <w:pPr>
-        <w:jc w:val="center"/>
-      </w:pPr>
+        <w:pStyle w:val="Ttulo2"/>
+      </w:pPr>
+      <w:r>
+        <w:t>Comentários</w:t>
+      </w:r>
+    </w:p>
+    <w:p>
+      <w:r>
+        <w:t>Os comentários são importantes na aplicação, porém devem ser usados sempre com moderação, ou seja, você só precisa fazer comentários em trechos de código realmente complexos para facilitar a manutenção no futuro. Há uma linha de pensamento que diz se o código é muito comentado</w:t>
+      </w:r>
+      <w:r>
+        <w:t>, logo esse código</w:t>
+      </w:r>
+      <w:bookmarkStart w:id="0" w:name="_GoBack"/>
+      <w:bookmarkEnd w:id="0"/>
+      <w:r>
+        <w:t xml:space="preserve"> não presta! </w:t>
+      </w:r>
+    </w:p>
+    <w:p>
+      <w:r>
+        <w:t>Exemplo de mau uso de comentários:</w:t>
+      </w:r>
+    </w:p>
+    <w:p>
       <w:r>
         <w:rPr>
           <w:noProof/>
           <w:lang w:eastAsia="pt-BR"/>
         </w:rPr>
-        <w:lastRenderedPageBreak/>
         <w:drawing>
-          <wp:inline distT="0" distB="0" distL="0" distR="0" wp14:anchorId="5CF1BA72" wp14:editId="408A8BE5">
-            <wp:extent cx="2857500" cy="3724275"/>
-            <wp:effectExtent l="0" t="0" r="0" b="9525"/>
-            <wp:docPr id="11" name="Imagem 11"/>
+          <wp:inline distT="0" distB="0" distL="0" distR="0" wp14:anchorId="0F61C1D2" wp14:editId="34555D99">
+            <wp:extent cx="5400040" cy="4339951"/>
+            <wp:effectExtent l="0" t="0" r="0" b="3810"/>
+            <wp:docPr id="19" name="Imagem 19"/>
             <wp:cNvGraphicFramePr>
               <a:graphicFrameLocks xmlns:a="http://schemas.openxmlformats.org/drawingml/2006/main" noChangeAspect="1"/>
             </wp:cNvGraphicFramePr>
@@ -2373,489 +1932,6 @@
                   <pic:spPr>
                     <a:xfrm>
                       <a:off x="0" y="0"/>
-                      <a:ext cx="2857500" cy="3724275"/>
-                    </a:xfrm>
-                    <a:prstGeom prst="rect">
-                      <a:avLst/>
-                    </a:prstGeom>
-                  </pic:spPr>
-                </pic:pic>
-              </a:graphicData>
-            </a:graphic>
-          </wp:inline>
-        </w:drawing>
-      </w:r>
-    </w:p>
-    <w:p>
-      <w:r>
-        <w:t>Definição dos pacotes:</w:t>
-      </w:r>
-    </w:p>
-    <w:p>
-      <w:pPr>
-        <w:pStyle w:val="PargrafodaLista"/>
-        <w:numPr>
-          <w:ilvl w:val="0"/>
-          <w:numId w:val="1"/>
-        </w:numPr>
-      </w:pPr>
-      <w:r>
-        <w:rPr>
-          <w:b/>
-        </w:rPr>
-        <w:t xml:space="preserve">DAO </w:t>
-      </w:r>
-      <w:r>
-        <w:t>– Deve ficar apenas a Interface DAO.</w:t>
-      </w:r>
-    </w:p>
-    <w:p>
-      <w:pPr>
-        <w:pStyle w:val="PargrafodaLista"/>
-        <w:numPr>
-          <w:ilvl w:val="0"/>
-          <w:numId w:val="1"/>
-        </w:numPr>
-      </w:pPr>
-      <w:proofErr w:type="spellStart"/>
-      <w:proofErr w:type="gramStart"/>
-      <w:r>
-        <w:rPr>
-          <w:b/>
-        </w:rPr>
-        <w:t>DAOImpl</w:t>
-      </w:r>
-      <w:proofErr w:type="spellEnd"/>
-      <w:proofErr w:type="gramEnd"/>
-      <w:r>
-        <w:rPr>
-          <w:b/>
-        </w:rPr>
-        <w:t xml:space="preserve"> </w:t>
-      </w:r>
-      <w:r>
-        <w:t>– Todas as classes que implementam a Interface DAO.</w:t>
-      </w:r>
-    </w:p>
-    <w:p>
-      <w:pPr>
-        <w:pStyle w:val="PargrafodaLista"/>
-        <w:numPr>
-          <w:ilvl w:val="0"/>
-          <w:numId w:val="1"/>
-        </w:numPr>
-      </w:pPr>
-      <w:proofErr w:type="spellStart"/>
-      <w:proofErr w:type="gramStart"/>
-      <w:r>
-        <w:rPr>
-          <w:b/>
-        </w:rPr>
-        <w:t>DAOUtil</w:t>
-      </w:r>
-      <w:proofErr w:type="spellEnd"/>
-      <w:proofErr w:type="gramEnd"/>
-      <w:r>
-        <w:rPr>
-          <w:b/>
-        </w:rPr>
-        <w:t xml:space="preserve"> – </w:t>
-      </w:r>
-      <w:r>
-        <w:t>Nesse pacote, devem ficar as classes utilitárias da camada DAO, como por exemplo a Fabrica de conexão,</w:t>
-      </w:r>
-      <w:r>
-        <w:rPr>
-          <w:b/>
-        </w:rPr>
-        <w:t xml:space="preserve"> </w:t>
-      </w:r>
-      <w:r>
-        <w:t xml:space="preserve">uma classe para armazenar códigos SQL, etc. </w:t>
-      </w:r>
-    </w:p>
-    <w:p>
-      <w:pPr>
-        <w:pStyle w:val="PargrafodaLista"/>
-        <w:numPr>
-          <w:ilvl w:val="0"/>
-          <w:numId w:val="1"/>
-        </w:numPr>
-      </w:pPr>
-      <w:proofErr w:type="spellStart"/>
-      <w:r>
-        <w:rPr>
-          <w:b/>
-        </w:rPr>
-        <w:t>Util</w:t>
-      </w:r>
-      <w:proofErr w:type="spellEnd"/>
-      <w:r>
-        <w:rPr>
-          <w:b/>
-        </w:rPr>
-        <w:t xml:space="preserve"> – </w:t>
-      </w:r>
-      <w:r>
-        <w:t>Todas as classes utilitárias</w:t>
-      </w:r>
-      <w:r>
-        <w:t xml:space="preserve"> (verificadores, validadores, conectores, etc.)</w:t>
-      </w:r>
-      <w:r>
-        <w:t xml:space="preserve"> do sistema e pode ser chamado em qualquer camada. Nesse pacote também poderão ser incluídas classes utilitárias para frameworks.</w:t>
-      </w:r>
-    </w:p>
-    <w:p>
-      <w:pPr>
-        <w:pStyle w:val="PargrafodaLista"/>
-        <w:numPr>
-          <w:ilvl w:val="0"/>
-          <w:numId w:val="1"/>
-        </w:numPr>
-      </w:pPr>
-      <w:r>
-        <w:rPr>
-          <w:b/>
-        </w:rPr>
-        <w:t>Service –</w:t>
-      </w:r>
-      <w:r>
-        <w:t xml:space="preserve"> Todas as classes de regra de negócio da aplicação, é aqui que fica concentrada toda a lógica do sistema.</w:t>
-      </w:r>
-    </w:p>
-    <w:p>
-      <w:pPr>
-        <w:pStyle w:val="PargrafodaLista"/>
-        <w:numPr>
-          <w:ilvl w:val="0"/>
-          <w:numId w:val="1"/>
-        </w:numPr>
-      </w:pPr>
-      <w:r>
-        <w:rPr>
-          <w:b/>
-        </w:rPr>
-        <w:t>Web</w:t>
-      </w:r>
-      <w:r>
-        <w:t xml:space="preserve"> – Esse pacote vai conter apenas o controle (</w:t>
-      </w:r>
-      <w:proofErr w:type="spellStart"/>
-      <w:r>
-        <w:rPr>
-          <w:b/>
-        </w:rPr>
-        <w:t>Controller</w:t>
-      </w:r>
-      <w:proofErr w:type="spellEnd"/>
-      <w:r>
-        <w:t xml:space="preserve">) entre a camada de </w:t>
-      </w:r>
-      <w:proofErr w:type="spellStart"/>
-      <w:r>
-        <w:t>View</w:t>
-      </w:r>
-      <w:proofErr w:type="spellEnd"/>
-      <w:r>
-        <w:t xml:space="preserve"> e de Modelo do Sistema. </w:t>
-      </w:r>
-      <w:r>
-        <w:t xml:space="preserve">Aqui existira uma única </w:t>
-      </w:r>
-      <w:proofErr w:type="spellStart"/>
-      <w:r>
-        <w:t>servlet</w:t>
-      </w:r>
-      <w:proofErr w:type="spellEnd"/>
-      <w:r>
-        <w:t xml:space="preserve">, </w:t>
-      </w:r>
-      <w:proofErr w:type="spellStart"/>
-      <w:r>
-        <w:t>Controller</w:t>
-      </w:r>
-      <w:proofErr w:type="spellEnd"/>
-      <w:r>
-        <w:t xml:space="preserve">, que fará a comunicação entra as visões do sistema e as classes de </w:t>
-      </w:r>
-      <w:proofErr w:type="spellStart"/>
-      <w:r>
-        <w:t>service</w:t>
-      </w:r>
-      <w:proofErr w:type="spellEnd"/>
-      <w:r>
-        <w:t>.</w:t>
-      </w:r>
-      <w:r>
-        <w:t xml:space="preserve"> Essa comunicação se dará por J</w:t>
-      </w:r>
-      <w:r>
-        <w:t xml:space="preserve">ava </w:t>
-      </w:r>
-      <w:proofErr w:type="spellStart"/>
-      <w:r>
-        <w:t>reflection</w:t>
-      </w:r>
-      <w:proofErr w:type="spellEnd"/>
-      <w:r>
-        <w:t>.</w:t>
-      </w:r>
-    </w:p>
-    <w:p>
-      <w:pPr>
-        <w:pStyle w:val="Ttulo1"/>
-      </w:pPr>
-      <w:r>
-        <w:t xml:space="preserve">Documentação do projeto </w:t>
-      </w:r>
-    </w:p>
-    <w:p>
-      <w:pPr>
-        <w:pStyle w:val="Ttulo2"/>
-      </w:pPr>
-      <w:r>
-        <w:t>JAVADOC</w:t>
-      </w:r>
-    </w:p>
-    <w:p>
-      <w:proofErr w:type="spellStart"/>
-      <w:r>
-        <w:t>Javadoc</w:t>
-      </w:r>
-      <w:proofErr w:type="spellEnd"/>
-      <w:r>
-        <w:t xml:space="preserve"> é um gerador de documentação criado pela Sun Microsystems para documentar a API dos programas em Java, a partir do código-fonte. O resultado é expresso em HTML.</w:t>
-      </w:r>
-    </w:p>
-    <w:p>
-      <w:r>
-        <w:t xml:space="preserve">Este sistema é o padrão de documentação de classes em Java, e muitas dos </w:t>
-      </w:r>
-      <w:proofErr w:type="spellStart"/>
-      <w:proofErr w:type="gramStart"/>
-      <w:r>
-        <w:t>IDEs</w:t>
-      </w:r>
-      <w:proofErr w:type="spellEnd"/>
-      <w:proofErr w:type="gramEnd"/>
-      <w:r>
-        <w:t xml:space="preserve"> desta linguagem irão automaticamente gerar um </w:t>
-      </w:r>
-      <w:proofErr w:type="spellStart"/>
-      <w:r>
-        <w:t>Javadoc</w:t>
-      </w:r>
-      <w:proofErr w:type="spellEnd"/>
-      <w:r>
-        <w:t xml:space="preserve"> em HTML.</w:t>
-      </w:r>
-    </w:p>
-    <w:p>
-      <w:r>
-        <w:t xml:space="preserve">Ele também provê uma API para a criação de </w:t>
-      </w:r>
-      <w:proofErr w:type="spellStart"/>
-      <w:r>
-        <w:t>doclets</w:t>
-      </w:r>
-      <w:proofErr w:type="spellEnd"/>
-      <w:r>
-        <w:t xml:space="preserve"> e </w:t>
-      </w:r>
-      <w:proofErr w:type="spellStart"/>
-      <w:r>
-        <w:t>taglets</w:t>
-      </w:r>
-      <w:proofErr w:type="spellEnd"/>
-      <w:r>
-        <w:t xml:space="preserve">, que permitem a análise da estrutura de um aplicativo Java. É assim, por exemplo, que o </w:t>
-      </w:r>
-      <w:proofErr w:type="spellStart"/>
-      <w:proofErr w:type="gramStart"/>
-      <w:r>
-        <w:t>JDiff</w:t>
-      </w:r>
-      <w:proofErr w:type="spellEnd"/>
-      <w:proofErr w:type="gramEnd"/>
-      <w:r>
-        <w:t xml:space="preserve"> consegue gerar relatórios de alterações feitas entre duas versões de uma API.</w:t>
-      </w:r>
-    </w:p>
-    <w:p>
-      <w:pPr>
-        <w:pStyle w:val="Ttulo2"/>
-      </w:pPr>
-      <w:r>
-        <w:lastRenderedPageBreak/>
-        <w:t>Padrões Adotados</w:t>
-      </w:r>
-    </w:p>
-    <w:p>
-      <w:r>
-        <w:t xml:space="preserve">Será utilizado </w:t>
-      </w:r>
-      <w:r>
-        <w:rPr>
-          <w:i/>
-        </w:rPr>
-        <w:t>JAVADOC</w:t>
-      </w:r>
-      <w:r>
-        <w:t xml:space="preserve"> para a documentação de Classes e</w:t>
-      </w:r>
-      <w:r>
-        <w:t xml:space="preserve"> de</w:t>
-      </w:r>
-      <w:r>
-        <w:t xml:space="preserve"> métodos do sistema.</w:t>
-      </w:r>
-    </w:p>
-    <w:p>
-      <w:r>
-        <w:t>Exemplo de documentação de Classe:</w:t>
-      </w:r>
-    </w:p>
-    <w:p>
-      <w:r>
-        <w:rPr>
-          <w:noProof/>
-          <w:lang w:eastAsia="pt-BR"/>
-        </w:rPr>
-        <w:drawing>
-          <wp:inline distT="0" distB="0" distL="0" distR="0" wp14:anchorId="36C406AA" wp14:editId="1940722A">
-            <wp:extent cx="3962400" cy="1114425"/>
-            <wp:effectExtent l="0" t="0" r="0" b="9525"/>
-            <wp:docPr id="3" name="Imagem 3"/>
-            <wp:cNvGraphicFramePr>
-              <a:graphicFrameLocks xmlns:a="http://schemas.openxmlformats.org/drawingml/2006/main" noChangeAspect="1"/>
-            </wp:cNvGraphicFramePr>
-            <a:graphic xmlns:a="http://schemas.openxmlformats.org/drawingml/2006/main">
-              <a:graphicData uri="http://schemas.openxmlformats.org/drawingml/2006/picture">
-                <pic:pic xmlns:pic="http://schemas.openxmlformats.org/drawingml/2006/picture">
-                  <pic:nvPicPr>
-                    <pic:cNvPr id="0" name=""/>
-                    <pic:cNvPicPr/>
-                  </pic:nvPicPr>
-                  <pic:blipFill>
-                    <a:blip r:embed="rId18"/>
-                    <a:stretch>
-                      <a:fillRect/>
-                    </a:stretch>
-                  </pic:blipFill>
-                  <pic:spPr>
-                    <a:xfrm>
-                      <a:off x="0" y="0"/>
-                      <a:ext cx="3962400" cy="1114425"/>
-                    </a:xfrm>
-                    <a:prstGeom prst="rect">
-                      <a:avLst/>
-                    </a:prstGeom>
-                  </pic:spPr>
-                </pic:pic>
-              </a:graphicData>
-            </a:graphic>
-          </wp:inline>
-        </w:drawing>
-      </w:r>
-    </w:p>
-    <w:p>
-      <w:r>
-        <w:t>Exemplo de documentação de método:</w:t>
-      </w:r>
-    </w:p>
-    <w:p>
-      <w:r>
-        <w:rPr>
-          <w:noProof/>
-          <w:lang w:eastAsia="pt-BR"/>
-        </w:rPr>
-        <w:drawing>
-          <wp:inline distT="0" distB="0" distL="0" distR="0" wp14:anchorId="586876E5" wp14:editId="3AA60D87">
-            <wp:extent cx="5400040" cy="1313044"/>
-            <wp:effectExtent l="0" t="0" r="0" b="1905"/>
-            <wp:docPr id="18" name="Imagem 18"/>
-            <wp:cNvGraphicFramePr>
-              <a:graphicFrameLocks xmlns:a="http://schemas.openxmlformats.org/drawingml/2006/main" noChangeAspect="1"/>
-            </wp:cNvGraphicFramePr>
-            <a:graphic xmlns:a="http://schemas.openxmlformats.org/drawingml/2006/main">
-              <a:graphicData uri="http://schemas.openxmlformats.org/drawingml/2006/picture">
-                <pic:pic xmlns:pic="http://schemas.openxmlformats.org/drawingml/2006/picture">
-                  <pic:nvPicPr>
-                    <pic:cNvPr id="0" name=""/>
-                    <pic:cNvPicPr/>
-                  </pic:nvPicPr>
-                  <pic:blipFill>
-                    <a:blip r:embed="rId19"/>
-                    <a:stretch>
-                      <a:fillRect/>
-                    </a:stretch>
-                  </pic:blipFill>
-                  <pic:spPr>
-                    <a:xfrm>
-                      <a:off x="0" y="0"/>
-                      <a:ext cx="5400040" cy="1313044"/>
-                    </a:xfrm>
-                    <a:prstGeom prst="rect">
-                      <a:avLst/>
-                    </a:prstGeom>
-                  </pic:spPr>
-                </pic:pic>
-              </a:graphicData>
-            </a:graphic>
-          </wp:inline>
-        </w:drawing>
-      </w:r>
-    </w:p>
-    <w:p>
-      <w:pPr>
-        <w:pStyle w:val="Ttulo2"/>
-      </w:pPr>
-      <w:r>
-        <w:t>Comentários</w:t>
-      </w:r>
-    </w:p>
-    <w:p>
-      <w:r>
-        <w:t xml:space="preserve">Os comentários são importantes na aplicação, porém devem ser usados sempre com moderação, ou seja, você só precisa fazer comentários em trechos de código realmente complexos para facilitar a manutenção no futuro. Há uma linha de pensamento que diz se o código é muito comentado não presta! </w:t>
-      </w:r>
-    </w:p>
-    <w:p>
-      <w:r>
-        <w:t>Exemplo de mau uso de comentários:</w:t>
-      </w:r>
-    </w:p>
-    <w:p>
-      <w:r>
-        <w:rPr>
-          <w:noProof/>
-          <w:lang w:eastAsia="pt-BR"/>
-        </w:rPr>
-        <w:lastRenderedPageBreak/>
-        <w:drawing>
-          <wp:inline distT="0" distB="0" distL="0" distR="0" wp14:anchorId="0F61C1D2" wp14:editId="34555D99">
-            <wp:extent cx="5400040" cy="4339951"/>
-            <wp:effectExtent l="0" t="0" r="0" b="3810"/>
-            <wp:docPr id="19" name="Imagem 19"/>
-            <wp:cNvGraphicFramePr>
-              <a:graphicFrameLocks xmlns:a="http://schemas.openxmlformats.org/drawingml/2006/main" noChangeAspect="1"/>
-            </wp:cNvGraphicFramePr>
-            <a:graphic xmlns:a="http://schemas.openxmlformats.org/drawingml/2006/main">
-              <a:graphicData uri="http://schemas.openxmlformats.org/drawingml/2006/picture">
-                <pic:pic xmlns:pic="http://schemas.openxmlformats.org/drawingml/2006/picture">
-                  <pic:nvPicPr>
-                    <pic:cNvPr id="0" name=""/>
-                    <pic:cNvPicPr/>
-                  </pic:nvPicPr>
-                  <pic:blipFill>
-                    <a:blip r:embed="rId20"/>
-                    <a:stretch>
-                      <a:fillRect/>
-                    </a:stretch>
-                  </pic:blipFill>
-                  <pic:spPr>
-                    <a:xfrm>
-                      <a:off x="0" y="0"/>
                       <a:ext cx="5400040" cy="4339951"/>
                     </a:xfrm>
                     <a:prstGeom prst="rect">
@@ -2871,6 +1947,7 @@
     </w:p>
     <w:p>
       <w:r>
+        <w:lastRenderedPageBreak/>
         <w:t>Observe que no exemplo acima o programador comentou cada parte do seu método, cada passo foi comentado, não existe necessidade disso é apenas lixo no código fonte.</w:t>
       </w:r>
     </w:p>
@@ -2920,7 +1997,7 @@
                     <pic:cNvPicPr/>
                   </pic:nvPicPr>
                   <pic:blipFill>
-                    <a:blip r:embed="rId21"/>
+                    <a:blip r:embed="rId18"/>
                     <a:stretch>
                       <a:fillRect/>
                     </a:stretch>
@@ -3189,7 +2266,7 @@
           <w:rStyle w:val="Hyperlink"/>
         </w:rPr>
       </w:pPr>
-      <w:hyperlink r:id="rId22" w:history="1">
+      <w:hyperlink r:id="rId19" w:history="1">
         <w:r>
           <w:rPr>
             <w:rStyle w:val="Hyperlink"/>
@@ -3202,28 +2279,18 @@
       <w:pPr>
         <w:spacing w:after="0"/>
       </w:pPr>
-      <w:proofErr w:type="spellStart"/>
-      <w:r>
-        <w:t>Wikipedia</w:t>
-      </w:r>
-      <w:proofErr w:type="spellEnd"/>
-      <w:r>
-        <w:t xml:space="preserve"> Apache </w:t>
-      </w:r>
-      <w:proofErr w:type="spellStart"/>
-      <w:r>
-        <w:t>Mav</w:t>
+      <w:r>
+        <w:t>Wikipedia Apache Mav</w:t>
       </w:r>
       <w:r>
         <w:t>en</w:t>
       </w:r>
-      <w:proofErr w:type="spellEnd"/>
     </w:p>
     <w:p>
       <w:pPr>
         <w:spacing w:after="0"/>
       </w:pPr>
-      <w:hyperlink r:id="rId23" w:history="1">
+      <w:hyperlink r:id="rId20" w:history="1">
         <w:r>
           <w:rPr>
             <w:rStyle w:val="Hyperlink"/>
@@ -3244,7 +2311,7 @@
       <w:pPr>
         <w:spacing w:after="0"/>
       </w:pPr>
-      <w:hyperlink r:id="rId24" w:history="1">
+      <w:hyperlink r:id="rId21" w:history="1">
         <w:r>
           <w:rPr>
             <w:rStyle w:val="Hyperlink"/>
@@ -3257,30 +2324,23 @@
       <w:pPr>
         <w:pStyle w:val="Ttulo2"/>
       </w:pPr>
-      <w:proofErr w:type="gramStart"/>
       <w:r>
         <w:t>MySQL</w:t>
       </w:r>
-      <w:proofErr w:type="gramEnd"/>
     </w:p>
     <w:p>
       <w:pPr>
         <w:spacing w:after="0"/>
       </w:pPr>
       <w:r>
-        <w:t xml:space="preserve">10 Motivos para usar </w:t>
-      </w:r>
-      <w:proofErr w:type="gramStart"/>
-      <w:r>
-        <w:t>MySQL</w:t>
-      </w:r>
-      <w:proofErr w:type="gramEnd"/>
+        <w:t>10 Motivos para usar MySQL</w:t>
+      </w:r>
     </w:p>
     <w:p>
       <w:pPr>
         <w:spacing w:after="0"/>
       </w:pPr>
-      <w:hyperlink r:id="rId25" w:history="1">
+      <w:hyperlink r:id="rId22" w:history="1">
         <w:r>
           <w:rPr>
             <w:rStyle w:val="Hyperlink"/>
@@ -3293,31 +2353,20 @@
       <w:pPr>
         <w:pStyle w:val="Ttulo2"/>
       </w:pPr>
-      <w:proofErr w:type="spellStart"/>
-      <w:proofErr w:type="gramStart"/>
       <w:r>
         <w:t>JasperReports</w:t>
       </w:r>
-      <w:proofErr w:type="spellEnd"/>
-      <w:proofErr w:type="gramEnd"/>
     </w:p>
     <w:p>
       <w:pPr>
         <w:spacing w:after="0"/>
       </w:pPr>
       <w:r>
-        <w:t xml:space="preserve">Como funciona o </w:t>
-      </w:r>
-      <w:proofErr w:type="spellStart"/>
-      <w:proofErr w:type="gramStart"/>
-      <w:r>
-        <w:t>JasperReports</w:t>
-      </w:r>
-      <w:proofErr w:type="spellEnd"/>
-      <w:proofErr w:type="gramEnd"/>
-    </w:p>
-    <w:p>
-      <w:hyperlink r:id="rId26" w:history="1">
+        <w:t>Como funciona o JasperReports</w:t>
+      </w:r>
+    </w:p>
+    <w:p>
+      <w:hyperlink r:id="rId23" w:history="1">
         <w:r>
           <w:rPr>
             <w:rStyle w:val="Hyperlink"/>
@@ -3329,117 +2378,39 @@
     <w:p>
       <w:pPr>
         <w:pStyle w:val="Ttulo2"/>
-      </w:pPr>
-      <w:proofErr w:type="spellStart"/>
-      <w:r>
-        <w:t>Trello</w:t>
-      </w:r>
-      <w:proofErr w:type="spellEnd"/>
+        <w:rPr>
+          <w:lang w:val="en-US"/>
+        </w:rPr>
+      </w:pPr>
+      <w:r>
+        <w:rPr>
+          <w:lang w:val="en-US"/>
+        </w:rPr>
+        <w:t>JUnit</w:t>
+      </w:r>
     </w:p>
     <w:p>
       <w:pPr>
         <w:spacing w:after="0"/>
-      </w:pPr>
-      <w:r>
-        <w:t xml:space="preserve">Como utilizar o </w:t>
-      </w:r>
-      <w:proofErr w:type="spellStart"/>
-      <w:r>
-        <w:t>Trello</w:t>
-      </w:r>
-      <w:proofErr w:type="spellEnd"/>
+        <w:rPr>
+          <w:lang w:val="en-US"/>
+        </w:rPr>
+      </w:pPr>
+      <w:r>
+        <w:rPr>
+          <w:lang w:val="en-US"/>
+        </w:rPr>
+        <w:t>Site Oficial</w:t>
+      </w:r>
     </w:p>
     <w:p>
       <w:pPr>
         <w:spacing w:after="0"/>
-      </w:pPr>
-      <w:hyperlink r:id="rId27" w:history="1">
-        <w:r>
-          <w:rPr>
-            <w:rStyle w:val="Hyperlink"/>
-          </w:rPr>
-          <w:t>https://www.youtube.com/watch?v=qwnUzCMR3LQ</w:t>
-        </w:r>
-      </w:hyperlink>
-    </w:p>
-    <w:p>
-      <w:pPr>
-        <w:spacing w:after="0"/>
-      </w:pPr>
-      <w:r>
-        <w:t xml:space="preserve">Produtividade com o </w:t>
-      </w:r>
-      <w:proofErr w:type="spellStart"/>
-      <w:r>
-        <w:t>Trello</w:t>
-      </w:r>
-      <w:proofErr w:type="spellEnd"/>
-      <w:r>
-        <w:t xml:space="preserve"> (</w:t>
-      </w:r>
-      <w:proofErr w:type="spellStart"/>
-      <w:r>
-        <w:t>Alura</w:t>
-      </w:r>
-      <w:proofErr w:type="spellEnd"/>
-      <w:r>
-        <w:t>)</w:t>
-      </w:r>
-    </w:p>
-    <w:p>
-      <w:hyperlink r:id="rId28" w:history="1">
-        <w:r>
-          <w:rPr>
-            <w:rStyle w:val="Hyperlink"/>
-          </w:rPr>
-          <w:t>https://www.youtube.com/watch?v=saLyiokac4M</w:t>
-        </w:r>
-      </w:hyperlink>
-    </w:p>
-    <w:p>
-      <w:pPr>
-        <w:pStyle w:val="Ttulo2"/>
         <w:rPr>
           <w:lang w:val="en-US"/>
         </w:rPr>
       </w:pPr>
-      <w:r>
-        <w:rPr>
-          <w:lang w:val="en-US"/>
-        </w:rPr>
-        <w:t>JUnit</w:t>
-      </w:r>
-    </w:p>
-    <w:p>
-      <w:pPr>
-        <w:spacing w:after="0"/>
-        <w:rPr>
-          <w:lang w:val="en-US"/>
-        </w:rPr>
-      </w:pPr>
-      <w:r>
-        <w:rPr>
-          <w:lang w:val="en-US"/>
-        </w:rPr>
-        <w:t xml:space="preserve">Site </w:t>
-      </w:r>
-      <w:proofErr w:type="spellStart"/>
-      <w:r>
-        <w:rPr>
-          <w:lang w:val="en-US"/>
-        </w:rPr>
-        <w:t>Oficial</w:t>
-      </w:r>
-      <w:proofErr w:type="spellEnd"/>
-    </w:p>
-    <w:p>
-      <w:pPr>
-        <w:spacing w:after="0"/>
-        <w:rPr>
-          <w:lang w:val="en-US"/>
-        </w:rPr>
-      </w:pPr>
-      <w:hyperlink r:id="rId29" w:history="1">
+      <w:hyperlink r:id="rId24" w:history="1">
         <w:r>
           <w:rPr>
             <w:rStyle w:val="Hyperlink"/>
@@ -3453,28 +2424,18 @@
       <w:pPr>
         <w:spacing w:after="0"/>
       </w:pPr>
-      <w:proofErr w:type="spellStart"/>
-      <w:r>
-        <w:t>Wikipedia</w:t>
-      </w:r>
-      <w:proofErr w:type="spellEnd"/>
-      <w:r>
-        <w:t xml:space="preserve"> Apache </w:t>
-      </w:r>
-      <w:proofErr w:type="spellStart"/>
-      <w:r>
-        <w:t>Mav</w:t>
+      <w:r>
+        <w:t>Wikipedia Apache Mav</w:t>
       </w:r>
       <w:r>
         <w:t>en</w:t>
       </w:r>
-      <w:proofErr w:type="spellEnd"/>
     </w:p>
     <w:p>
       <w:pPr>
         <w:spacing w:after="0"/>
       </w:pPr>
-      <w:hyperlink r:id="rId30" w:history="1">
+      <w:hyperlink r:id="rId25" w:history="1">
         <w:r>
           <w:rPr>
             <w:rStyle w:val="Hyperlink"/>
@@ -3495,7 +2456,7 @@
       <w:pPr>
         <w:spacing w:after="0"/>
       </w:pPr>
-      <w:hyperlink r:id="rId31" w:history="1">
+      <w:hyperlink r:id="rId26" w:history="1">
         <w:r>
           <w:rPr>
             <w:rStyle w:val="Hyperlink"/>
@@ -3524,7 +2485,7 @@
       <w:pPr>
         <w:spacing w:after="0"/>
       </w:pPr>
-      <w:hyperlink r:id="rId32" w:history="1">
+      <w:hyperlink r:id="rId27" w:history="1">
         <w:r>
           <w:rPr>
             <w:rStyle w:val="Hyperlink"/>
@@ -3537,13 +2498,8 @@
       <w:pPr>
         <w:spacing w:after="0"/>
       </w:pPr>
-      <w:proofErr w:type="spellStart"/>
-      <w:r>
-        <w:t>Wikipedia</w:t>
-      </w:r>
-      <w:proofErr w:type="spellEnd"/>
-      <w:r>
-        <w:t xml:space="preserve"> </w:t>
+      <w:r>
+        <w:t xml:space="preserve">Wikipedia </w:t>
       </w:r>
       <w:r>
         <w:t>Log4J</w:t>
@@ -3553,7 +2509,7 @@
       <w:pPr>
         <w:spacing w:after="0"/>
       </w:pPr>
-      <w:hyperlink r:id="rId33" w:history="1">
+      <w:hyperlink r:id="rId28" w:history="1">
         <w:r>
           <w:rPr>
             <w:rStyle w:val="Hyperlink"/>
@@ -3577,7 +2533,7 @@
           <w:rStyle w:val="Hyperlink"/>
         </w:rPr>
       </w:pPr>
-      <w:hyperlink r:id="rId34" w:anchor="12-1-usando-logs-log4j" w:history="1">
+      <w:hyperlink r:id="rId29" w:anchor="12-1-usando-logs-log4j" w:history="1">
         <w:r>
           <w:rPr>
             <w:rStyle w:val="Hyperlink"/>
@@ -3598,20 +2554,15 @@
       <w:pPr>
         <w:spacing w:after="0"/>
       </w:pPr>
-      <w:proofErr w:type="spellStart"/>
-      <w:r>
-        <w:t>Javadoc</w:t>
-      </w:r>
-      <w:proofErr w:type="spellEnd"/>
-      <w:r>
-        <w:t xml:space="preserve"> Tool</w:t>
+      <w:r>
+        <w:t>Javadoc Tool</w:t>
       </w:r>
     </w:p>
     <w:p>
       <w:pPr>
         <w:spacing w:after="0"/>
       </w:pPr>
-      <w:hyperlink r:id="rId35" w:history="1">
+      <w:hyperlink r:id="rId30" w:history="1">
         <w:r>
           <w:rPr>
             <w:rStyle w:val="Hyperlink"/>
@@ -3625,28 +2576,14 @@
         <w:spacing w:after="0"/>
       </w:pPr>
       <w:r>
-        <w:lastRenderedPageBreak/>
-        <w:t xml:space="preserve">Ferramentas: </w:t>
-      </w:r>
-      <w:proofErr w:type="spellStart"/>
-      <w:r>
-        <w:t>jar</w:t>
-      </w:r>
-      <w:proofErr w:type="spellEnd"/>
-      <w:r>
-        <w:t xml:space="preserve"> e </w:t>
-      </w:r>
-      <w:proofErr w:type="spellStart"/>
-      <w:r>
-        <w:t>javadoc</w:t>
-      </w:r>
-      <w:proofErr w:type="spellEnd"/>
+        <w:t>Ferramentas: jar e javadoc</w:t>
+      </w:r>
     </w:p>
     <w:p>
       <w:pPr>
         <w:spacing w:after="0"/>
       </w:pPr>
-      <w:hyperlink r:id="rId36" w:history="1">
+      <w:hyperlink r:id="rId31" w:history="1">
         <w:r>
           <w:rPr>
             <w:rStyle w:val="Hyperlink"/>
@@ -3659,25 +2596,18 @@
       <w:pPr>
         <w:spacing w:after="0"/>
       </w:pPr>
-      <w:proofErr w:type="spellStart"/>
-      <w:r>
-        <w:t>Wikipedia</w:t>
-      </w:r>
-      <w:proofErr w:type="spellEnd"/>
-      <w:r>
-        <w:t xml:space="preserve"> </w:t>
-      </w:r>
-      <w:proofErr w:type="spellStart"/>
+      <w:r>
+        <w:t xml:space="preserve">Wikipedia </w:t>
+      </w:r>
       <w:r>
         <w:t>Javadoc</w:t>
       </w:r>
-      <w:proofErr w:type="spellEnd"/>
     </w:p>
     <w:p>
       <w:pPr>
         <w:spacing w:after="0"/>
       </w:pPr>
-      <w:hyperlink r:id="rId37" w:history="1">
+      <w:hyperlink r:id="rId32" w:history="1">
         <w:r>
           <w:rPr>
             <w:rStyle w:val="Hyperlink"/>
@@ -3691,6 +2621,7 @@
         <w:pStyle w:val="Ttulo2"/>
       </w:pPr>
       <w:r>
+        <w:lastRenderedPageBreak/>
         <w:t>Coesão e Acoplamento</w:t>
       </w:r>
     </w:p>
@@ -3706,7 +2637,7 @@
       <w:pPr>
         <w:spacing w:after="0"/>
       </w:pPr>
-      <w:hyperlink r:id="rId38" w:history="1">
+      <w:hyperlink r:id="rId33" w:history="1">
         <w:r>
           <w:rPr>
             <w:rStyle w:val="Hyperlink"/>
@@ -3719,23 +2650,18 @@
       <w:pPr>
         <w:spacing w:after="0"/>
       </w:pPr>
-      <w:proofErr w:type="gramStart"/>
       <w:r>
         <w:t>U</w:t>
       </w:r>
       <w:r>
-        <w:t>ma outra</w:t>
-      </w:r>
-      <w:proofErr w:type="gramEnd"/>
-      <w:r>
-        <w:t xml:space="preserve"> perspectiva sobre o acoplamento</w:t>
+        <w:t>ma outra perspectiva sobre o acoplamento</w:t>
       </w:r>
     </w:p>
     <w:p>
       <w:pPr>
         <w:spacing w:after="0"/>
       </w:pPr>
-      <w:hyperlink r:id="rId39" w:history="1">
+      <w:hyperlink r:id="rId34" w:history="1">
         <w:r>
           <w:rPr>
             <w:rStyle w:val="Hyperlink"/>
@@ -6250,7 +5176,7 @@
 </file>
 
 <file path=customXml/itemProps1.xml><?xml version="1.0" encoding="utf-8"?>
-<ds:datastoreItem xmlns:ds="http://schemas.openxmlformats.org/officeDocument/2006/customXml" ds:itemID="{0EACCFA8-8C6F-490E-9AFE-6A822AD24682}">
+<ds:datastoreItem xmlns:ds="http://schemas.openxmlformats.org/officeDocument/2006/customXml" ds:itemID="{27421397-DC11-4EF8-9415-05B1786DB120}">
   <ds:schemaRefs>
     <ds:schemaRef ds:uri="http://schemas.openxmlformats.org/officeDocument/2006/bibliography"/>
   </ds:schemaRefs>

</xml_diff>